<commit_message>
Preparing Data for Analysis
</commit_message>
<xml_diff>
--- a/Salaries_of_Data_Science_Jobs_P1/Documentation.docx
+++ b/Salaries_of_Data_Science_Jobs_P1/Documentation.docx
@@ -201,7 +201,7 @@
           <w:sz w:val="24"/>
           <w:szCs w:val="24"/>
         </w:rPr>
-        <w:t xml:space="preserve">Part 1: Clean and Prepare Data </w:t>
+        <w:t xml:space="preserve">Part 1: Prepare Data </w:t>
       </w:r>
       <w:r>
         <w:rPr>
@@ -2586,6 +2586,611 @@
           <w:szCs w:val="40"/>
         </w:rPr>
       </w:pPr>
+    </w:p>
+    <w:p>
+      <w:pPr>
+        <w:rPr>
+          <w:b/>
+          <w:bCs/>
+          <w:color w:val="FF0000"/>
+          <w:sz w:val="40"/>
+          <w:szCs w:val="40"/>
+        </w:rPr>
+      </w:pPr>
+      <w:r>
+        <w:rPr>
+          <w:b/>
+          <w:bCs/>
+          <w:color w:val="FF0000"/>
+          <w:sz w:val="40"/>
+          <w:szCs w:val="40"/>
+        </w:rPr>
+        <w:br w:type="page"/>
+      </w:r>
+    </w:p>
+    <w:p>
+      <w:pPr>
+        <w:pStyle w:val="BigTitel"/>
+      </w:pPr>
+      <w:r>
+        <w:lastRenderedPageBreak/>
+        <w:t>Preparing Data for Analysis</w:t>
+      </w:r>
+    </w:p>
+    <w:p>
+      <w:pPr>
+        <w:pStyle w:val="a"/>
+        <w:rPr>
+          <w:sz w:val="26"/>
+          <w:szCs w:val="26"/>
+        </w:rPr>
+      </w:pPr>
+      <w:r>
+        <w:rPr>
+          <w:sz w:val="26"/>
+          <w:szCs w:val="26"/>
+        </w:rPr>
+        <w:t>In this section, I will clean and applying many concepts about the data preprocessing as what we will se.</w:t>
+      </w:r>
+    </w:p>
+    <w:p>
+      <w:pPr>
+        <w:pStyle w:val="a"/>
+        <w:ind w:left="720"/>
+        <w:rPr>
+          <w:sz w:val="26"/>
+          <w:szCs w:val="26"/>
+        </w:rPr>
+      </w:pPr>
+    </w:p>
+    <w:p>
+      <w:pPr>
+        <w:pStyle w:val="SmallTitel"/>
+        <w:rPr>
+          <w:b w:val="0"/>
+          <w:bCs w:val="0"/>
+          <w:color w:val="242021"/>
+          <w:sz w:val="26"/>
+          <w:szCs w:val="26"/>
+        </w:rPr>
+      </w:pPr>
+      <w:r>
+        <w:rPr>
+          <w:szCs w:val="24"/>
+        </w:rPr>
+        <w:t>Step 1: Create a Copy of the Data</w:t>
+      </w:r>
+    </w:p>
+    <w:p>
+      <w:pPr>
+        <w:pStyle w:val="SmallTitel"/>
+        <w:ind w:left="720"/>
+        <w:rPr>
+          <w:b w:val="0"/>
+          <w:bCs w:val="0"/>
+          <w:color w:val="242021"/>
+          <w:sz w:val="26"/>
+          <w:szCs w:val="26"/>
+        </w:rPr>
+      </w:pPr>
+      <w:r>
+        <w:rPr>
+          <w:b w:val="0"/>
+          <w:bCs w:val="0"/>
+          <w:color w:val="242021"/>
+          <w:sz w:val="26"/>
+          <w:szCs w:val="26"/>
+        </w:rPr>
+        <w:t>This is my first step before doing anything, and w</w:t>
+      </w:r>
+      <w:r>
+        <w:rPr>
+          <w:b w:val="0"/>
+          <w:bCs w:val="0"/>
+          <w:color w:val="242021"/>
+          <w:sz w:val="26"/>
+          <w:szCs w:val="26"/>
+        </w:rPr>
+        <w:t>e</w:t>
+      </w:r>
+      <w:r>
+        <w:rPr>
+          <w:b w:val="0"/>
+          <w:bCs w:val="0"/>
+          <w:color w:val="242021"/>
+          <w:sz w:val="26"/>
+          <w:szCs w:val="26"/>
+        </w:rPr>
+        <w:t xml:space="preserve"> know how it’s important to save the original data in a safe place.</w:t>
+      </w:r>
+    </w:p>
+    <w:p>
+      <w:pPr>
+        <w:pStyle w:val="SmallTitel"/>
+        <w:ind w:left="720"/>
+        <w:rPr>
+          <w:b w:val="0"/>
+          <w:bCs w:val="0"/>
+          <w:color w:val="242021"/>
+          <w:sz w:val="26"/>
+          <w:szCs w:val="26"/>
+        </w:rPr>
+      </w:pPr>
+      <w:r>
+        <w:rPr>
+          <w:b w:val="0"/>
+          <w:bCs w:val="0"/>
+          <w:color w:val="242021"/>
+          <w:sz w:val="26"/>
+          <w:szCs w:val="26"/>
+        </w:rPr>
+        <w:t xml:space="preserve">I named the new worksheet </w:t>
+      </w:r>
+      <w:proofErr w:type="spellStart"/>
+      <w:r>
+        <w:rPr>
+          <w:b w:val="0"/>
+          <w:bCs w:val="0"/>
+          <w:color w:val="242021"/>
+          <w:sz w:val="26"/>
+          <w:szCs w:val="26"/>
+        </w:rPr>
+        <w:t>WorkSpace</w:t>
+      </w:r>
+      <w:proofErr w:type="spellEnd"/>
+      <w:r>
+        <w:rPr>
+          <w:b w:val="0"/>
+          <w:bCs w:val="0"/>
+          <w:color w:val="242021"/>
+          <w:sz w:val="26"/>
+          <w:szCs w:val="26"/>
+        </w:rPr>
+        <w:t>.</w:t>
+      </w:r>
+    </w:p>
+    <w:p>
+      <w:pPr>
+        <w:pStyle w:val="SmallTitel"/>
+        <w:rPr>
+          <w:b w:val="0"/>
+          <w:bCs w:val="0"/>
+          <w:color w:val="242021"/>
+          <w:sz w:val="26"/>
+          <w:szCs w:val="26"/>
+        </w:rPr>
+      </w:pPr>
+    </w:p>
+    <w:p>
+      <w:pPr>
+        <w:pStyle w:val="SmallTitel"/>
+        <w:rPr>
+          <w:b w:val="0"/>
+          <w:bCs w:val="0"/>
+          <w:color w:val="242021"/>
+          <w:sz w:val="26"/>
+          <w:szCs w:val="26"/>
+        </w:rPr>
+      </w:pPr>
+    </w:p>
+    <w:p>
+      <w:pPr>
+        <w:pStyle w:val="SmallTitel"/>
+        <w:rPr>
+          <w:b w:val="0"/>
+          <w:bCs w:val="0"/>
+          <w:color w:val="242021"/>
+          <w:sz w:val="26"/>
+          <w:szCs w:val="26"/>
+        </w:rPr>
+      </w:pPr>
+      <w:r>
+        <w:rPr>
+          <w:szCs w:val="24"/>
+        </w:rPr>
+        <w:t xml:space="preserve">Step </w:t>
+      </w:r>
+      <w:r>
+        <w:rPr>
+          <w:szCs w:val="24"/>
+        </w:rPr>
+        <w:t>2</w:t>
+      </w:r>
+      <w:r>
+        <w:rPr>
+          <w:szCs w:val="24"/>
+        </w:rPr>
+        <w:t xml:space="preserve">: </w:t>
+      </w:r>
+      <w:r>
+        <w:rPr>
+          <w:szCs w:val="24"/>
+        </w:rPr>
+        <w:t>Formatting Data as a Table</w:t>
+      </w:r>
+    </w:p>
+    <w:p>
+      <w:pPr>
+        <w:pStyle w:val="SmallTitel"/>
+        <w:ind w:left="720"/>
+        <w:rPr>
+          <w:b w:val="0"/>
+          <w:bCs w:val="0"/>
+          <w:color w:val="242021"/>
+          <w:sz w:val="26"/>
+          <w:szCs w:val="26"/>
+        </w:rPr>
+      </w:pPr>
+      <w:r>
+        <w:rPr>
+          <w:b w:val="0"/>
+          <w:bCs w:val="0"/>
+          <w:color w:val="242021"/>
+          <w:sz w:val="26"/>
+          <w:szCs w:val="26"/>
+        </w:rPr>
+        <w:t>To make referencing more efficient and reduce the referencing error those maybe happen in the cell referen</w:t>
+      </w:r>
+      <w:r>
+        <w:rPr>
+          <w:b w:val="0"/>
+          <w:bCs w:val="0"/>
+          <w:color w:val="242021"/>
+          <w:sz w:val="26"/>
+          <w:szCs w:val="26"/>
+        </w:rPr>
+        <w:t>cing</w:t>
+      </w:r>
+      <w:r>
+        <w:rPr>
+          <w:b w:val="0"/>
+          <w:bCs w:val="0"/>
+          <w:color w:val="242021"/>
+          <w:sz w:val="26"/>
+          <w:szCs w:val="26"/>
+        </w:rPr>
+        <w:t>.</w:t>
+      </w:r>
+    </w:p>
+    <w:p>
+      <w:pPr>
+        <w:pStyle w:val="SmallTitel"/>
+        <w:ind w:left="720"/>
+        <w:rPr>
+          <w:b w:val="0"/>
+          <w:bCs w:val="0"/>
+          <w:color w:val="242021"/>
+          <w:sz w:val="26"/>
+          <w:szCs w:val="26"/>
+        </w:rPr>
+      </w:pPr>
+      <w:r>
+        <w:rPr>
+          <w:b w:val="0"/>
+          <w:bCs w:val="0"/>
+          <w:color w:val="242021"/>
+          <w:sz w:val="26"/>
+          <w:szCs w:val="26"/>
+        </w:rPr>
+        <w:t xml:space="preserve">I named </w:t>
+      </w:r>
+      <w:r>
+        <w:rPr>
+          <w:b w:val="0"/>
+          <w:bCs w:val="0"/>
+          <w:color w:val="242021"/>
+          <w:sz w:val="26"/>
+          <w:szCs w:val="26"/>
+        </w:rPr>
+        <w:t>it jobs.</w:t>
+      </w:r>
+    </w:p>
+    <w:p>
+      <w:pPr>
+        <w:pStyle w:val="SmallTitel"/>
+        <w:rPr>
+          <w:b w:val="0"/>
+          <w:bCs w:val="0"/>
+          <w:color w:val="FF0000"/>
+          <w:sz w:val="40"/>
+          <w:szCs w:val="40"/>
+        </w:rPr>
+      </w:pPr>
+    </w:p>
+    <w:p>
+      <w:pPr>
+        <w:pStyle w:val="SmallTitel"/>
+        <w:rPr>
+          <w:szCs w:val="24"/>
+        </w:rPr>
+      </w:pPr>
+      <w:r>
+        <w:rPr>
+          <w:szCs w:val="24"/>
+        </w:rPr>
+        <w:t xml:space="preserve">Step </w:t>
+      </w:r>
+      <w:r>
+        <w:rPr>
+          <w:szCs w:val="24"/>
+        </w:rPr>
+        <w:t>3</w:t>
+      </w:r>
+      <w:r>
+        <w:rPr>
+          <w:szCs w:val="24"/>
+        </w:rPr>
+        <w:t>: Formatting</w:t>
+      </w:r>
+    </w:p>
+    <w:p>
+      <w:pPr>
+        <w:pStyle w:val="SmallTitel"/>
+        <w:ind w:left="720"/>
+        <w:rPr>
+          <w:b w:val="0"/>
+          <w:bCs w:val="0"/>
+          <w:color w:val="242021"/>
+          <w:sz w:val="26"/>
+          <w:szCs w:val="26"/>
+        </w:rPr>
+      </w:pPr>
+      <w:r>
+        <w:rPr>
+          <w:b w:val="0"/>
+          <w:bCs w:val="0"/>
+          <w:color w:val="242021"/>
+          <w:sz w:val="26"/>
+          <w:szCs w:val="26"/>
+        </w:rPr>
+        <w:t>I set the format/data types of the fields then removing spalling errors, blanks to make sure the analysis will be applied in a clean data.</w:t>
+      </w:r>
+    </w:p>
+    <w:p>
+      <w:pPr>
+        <w:pStyle w:val="SmallTitel"/>
+        <w:rPr>
+          <w:b w:val="0"/>
+          <w:bCs w:val="0"/>
+          <w:color w:val="242021"/>
+          <w:sz w:val="26"/>
+          <w:szCs w:val="26"/>
+        </w:rPr>
+      </w:pPr>
+    </w:p>
+    <w:p>
+      <w:pPr>
+        <w:pStyle w:val="SmallTitel"/>
+        <w:rPr>
+          <w:szCs w:val="24"/>
+        </w:rPr>
+      </w:pPr>
+      <w:r>
+        <w:rPr>
+          <w:szCs w:val="24"/>
+        </w:rPr>
+        <w:t>Note:</w:t>
+      </w:r>
+    </w:p>
+    <w:p>
+      <w:pPr>
+        <w:pStyle w:val="SmallTitel"/>
+        <w:ind w:left="720"/>
+        <w:rPr>
+          <w:b w:val="0"/>
+          <w:bCs w:val="0"/>
+          <w:color w:val="242021"/>
+          <w:sz w:val="26"/>
+          <w:szCs w:val="26"/>
+        </w:rPr>
+      </w:pPr>
+      <w:r>
+        <w:rPr>
+          <w:b w:val="0"/>
+          <w:bCs w:val="0"/>
+          <w:color w:val="242021"/>
+          <w:sz w:val="26"/>
+          <w:szCs w:val="26"/>
+        </w:rPr>
+        <w:t>I</w:t>
+      </w:r>
+      <w:r>
+        <w:rPr>
+          <w:b w:val="0"/>
+          <w:bCs w:val="0"/>
+          <w:color w:val="242021"/>
+          <w:sz w:val="26"/>
+          <w:szCs w:val="26"/>
+        </w:rPr>
+        <w:t xml:space="preserve"> note that there is some uncompleted data in some columns such as:</w:t>
+      </w:r>
+    </w:p>
+    <w:p>
+      <w:pPr>
+        <w:pStyle w:val="SmallTitel"/>
+        <w:ind w:left="720"/>
+        <w:rPr>
+          <w:b w:val="0"/>
+          <w:bCs w:val="0"/>
+          <w:color w:val="242021"/>
+          <w:sz w:val="26"/>
+          <w:szCs w:val="26"/>
+        </w:rPr>
+      </w:pPr>
+      <w:proofErr w:type="spellStart"/>
+      <w:r>
+        <w:rPr>
+          <w:b w:val="0"/>
+          <w:bCs w:val="0"/>
+          <w:color w:val="242021"/>
+          <w:sz w:val="26"/>
+          <w:szCs w:val="26"/>
+        </w:rPr>
+        <w:t>job_location</w:t>
+      </w:r>
+      <w:proofErr w:type="spellEnd"/>
+      <w:r>
+        <w:rPr>
+          <w:b w:val="0"/>
+          <w:bCs w:val="0"/>
+          <w:color w:val="242021"/>
+          <w:sz w:val="26"/>
+          <w:szCs w:val="26"/>
+        </w:rPr>
+        <w:t xml:space="preserve">, </w:t>
+      </w:r>
+      <w:proofErr w:type="spellStart"/>
+      <w:r>
+        <w:rPr>
+          <w:b w:val="0"/>
+          <w:bCs w:val="0"/>
+          <w:color w:val="242021"/>
+          <w:sz w:val="26"/>
+          <w:szCs w:val="26"/>
+        </w:rPr>
+        <w:t>job_via</w:t>
+      </w:r>
+      <w:proofErr w:type="spellEnd"/>
+      <w:r>
+        <w:rPr>
+          <w:b w:val="0"/>
+          <w:bCs w:val="0"/>
+          <w:color w:val="242021"/>
+          <w:sz w:val="26"/>
+          <w:szCs w:val="26"/>
+        </w:rPr>
+        <w:t xml:space="preserve">, </w:t>
+      </w:r>
+      <w:proofErr w:type="spellStart"/>
+      <w:r>
+        <w:rPr>
+          <w:b w:val="0"/>
+          <w:bCs w:val="0"/>
+          <w:color w:val="242021"/>
+          <w:sz w:val="26"/>
+          <w:szCs w:val="26"/>
+        </w:rPr>
+        <w:t>job_schedule_type</w:t>
+      </w:r>
+      <w:proofErr w:type="spellEnd"/>
+      <w:r>
+        <w:rPr>
+          <w:b w:val="0"/>
+          <w:bCs w:val="0"/>
+          <w:color w:val="242021"/>
+          <w:sz w:val="26"/>
+          <w:szCs w:val="26"/>
+        </w:rPr>
+        <w:t xml:space="preserve">, and </w:t>
+      </w:r>
+      <w:proofErr w:type="spellStart"/>
+      <w:r>
+        <w:rPr>
+          <w:b w:val="0"/>
+          <w:bCs w:val="0"/>
+          <w:color w:val="242021"/>
+          <w:sz w:val="26"/>
+          <w:szCs w:val="26"/>
+        </w:rPr>
+        <w:t>job_skills</w:t>
+      </w:r>
+      <w:proofErr w:type="spellEnd"/>
+      <w:r>
+        <w:rPr>
+          <w:b w:val="0"/>
+          <w:bCs w:val="0"/>
+          <w:color w:val="242021"/>
+          <w:sz w:val="26"/>
+          <w:szCs w:val="26"/>
+        </w:rPr>
+        <w:t>.</w:t>
+      </w:r>
+    </w:p>
+    <w:p>
+      <w:pPr>
+        <w:pStyle w:val="SmallTitel"/>
+        <w:ind w:left="720"/>
+        <w:rPr>
+          <w:b w:val="0"/>
+          <w:bCs w:val="0"/>
+          <w:color w:val="242021"/>
+          <w:sz w:val="26"/>
+          <w:szCs w:val="26"/>
+        </w:rPr>
+      </w:pPr>
+      <w:r>
+        <w:rPr>
+          <w:b w:val="0"/>
+          <w:bCs w:val="0"/>
+          <w:color w:val="242021"/>
+          <w:sz w:val="26"/>
+          <w:szCs w:val="26"/>
+        </w:rPr>
+        <w:t xml:space="preserve">And I note </w:t>
+      </w:r>
+      <w:r>
+        <w:rPr>
+          <w:b w:val="0"/>
+          <w:bCs w:val="0"/>
+          <w:color w:val="242021"/>
+          <w:sz w:val="26"/>
+          <w:szCs w:val="26"/>
+        </w:rPr>
+        <w:t>10636</w:t>
+      </w:r>
+      <w:r>
+        <w:rPr>
+          <w:b w:val="0"/>
+          <w:bCs w:val="0"/>
+          <w:color w:val="242021"/>
+          <w:sz w:val="26"/>
+          <w:szCs w:val="26"/>
+        </w:rPr>
+        <w:t xml:space="preserve"> of the salaries are yearly salaries, and the others (</w:t>
+      </w:r>
+      <w:r>
+        <w:rPr>
+          <w:b w:val="0"/>
+          <w:bCs w:val="0"/>
+          <w:color w:val="242021"/>
+          <w:sz w:val="26"/>
+          <w:szCs w:val="26"/>
+        </w:rPr>
+        <w:t>22036</w:t>
+      </w:r>
+      <w:r>
+        <w:rPr>
+          <w:b w:val="0"/>
+          <w:bCs w:val="0"/>
+          <w:color w:val="242021"/>
+          <w:sz w:val="26"/>
+          <w:szCs w:val="26"/>
+        </w:rPr>
+        <w:t>) are hourly salaries.</w:t>
+      </w:r>
+    </w:p>
+    <w:p>
+      <w:pPr>
+        <w:pStyle w:val="SmallTitel"/>
+        <w:ind w:left="720"/>
+        <w:rPr>
+          <w:b w:val="0"/>
+          <w:bCs w:val="0"/>
+          <w:color w:val="242021"/>
+          <w:sz w:val="26"/>
+          <w:szCs w:val="26"/>
+        </w:rPr>
+      </w:pPr>
+      <w:r>
+        <w:rPr>
+          <w:b w:val="0"/>
+          <w:bCs w:val="0"/>
+          <w:color w:val="242021"/>
+          <w:sz w:val="26"/>
+          <w:szCs w:val="26"/>
+        </w:rPr>
+        <w:t>All of these will be in mind during the analysis.</w:t>
+      </w:r>
     </w:p>
     <w:sectPr>
       <w:footerReference w:type="default" r:id="rId8"/>

</xml_diff>

<commit_message>
Starting Analysis and Building Calcualtor
</commit_message>
<xml_diff>
--- a/Salaries_of_Data_Science_Jobs_P1/Documentation.docx
+++ b/Salaries_of_Data_Science_Jobs_P1/Documentation.docx
@@ -891,7 +891,6 @@
         </w:rPr>
         <w:t xml:space="preserve"> </w:t>
       </w:r>
-      <w:proofErr w:type="gramStart"/>
       <w:r>
         <w:rPr>
           <w:sz w:val="26"/>
@@ -899,7 +898,6 @@
         </w:rPr>
         <w:t>consists</w:t>
       </w:r>
-      <w:proofErr w:type="gramEnd"/>
       <w:r>
         <w:rPr>
           <w:sz w:val="26"/>
@@ -1075,7 +1073,6 @@
                 <w:szCs w:val="24"/>
               </w:rPr>
             </w:pPr>
-            <w:proofErr w:type="spellStart"/>
             <w:r>
               <w:rPr>
                 <w:rFonts w:ascii="Courier New" w:eastAsia="Times New Roman" w:hAnsi="Courier New" w:cs="Courier New"/>
@@ -1085,7 +1082,6 @@
               </w:rPr>
               <w:t>job_title_short</w:t>
             </w:r>
-            <w:proofErr w:type="spellEnd"/>
           </w:p>
         </w:tc>
         <w:tc>
@@ -1163,7 +1159,6 @@
                 <w:szCs w:val="24"/>
               </w:rPr>
             </w:pPr>
-            <w:proofErr w:type="spellStart"/>
             <w:r>
               <w:rPr>
                 <w:rFonts w:ascii="Courier New" w:eastAsia="Times New Roman" w:hAnsi="Courier New" w:cs="Courier New"/>
@@ -1173,7 +1168,6 @@
               </w:rPr>
               <w:t>job_title</w:t>
             </w:r>
-            <w:proofErr w:type="spellEnd"/>
           </w:p>
         </w:tc>
         <w:tc>
@@ -1251,7 +1245,6 @@
                 <w:szCs w:val="24"/>
               </w:rPr>
             </w:pPr>
-            <w:proofErr w:type="spellStart"/>
             <w:r>
               <w:rPr>
                 <w:rFonts w:ascii="Courier New" w:eastAsia="Times New Roman" w:hAnsi="Courier New" w:cs="Courier New"/>
@@ -1261,7 +1254,6 @@
               </w:rPr>
               <w:t>job_location</w:t>
             </w:r>
-            <w:proofErr w:type="spellEnd"/>
           </w:p>
         </w:tc>
         <w:tc>
@@ -1339,7 +1331,6 @@
                 <w:szCs w:val="24"/>
               </w:rPr>
             </w:pPr>
-            <w:proofErr w:type="spellStart"/>
             <w:r>
               <w:rPr>
                 <w:rFonts w:ascii="Courier New" w:eastAsia="Times New Roman" w:hAnsi="Courier New" w:cs="Courier New"/>
@@ -1349,7 +1340,6 @@
               </w:rPr>
               <w:t>job_via</w:t>
             </w:r>
-            <w:proofErr w:type="spellEnd"/>
           </w:p>
         </w:tc>
         <w:tc>
@@ -1427,7 +1417,6 @@
                 <w:szCs w:val="24"/>
               </w:rPr>
             </w:pPr>
-            <w:proofErr w:type="spellStart"/>
             <w:r>
               <w:rPr>
                 <w:rFonts w:ascii="Courier New" w:eastAsia="Times New Roman" w:hAnsi="Courier New" w:cs="Courier New"/>
@@ -1437,7 +1426,6 @@
               </w:rPr>
               <w:t>job_schedule_type</w:t>
             </w:r>
-            <w:proofErr w:type="spellEnd"/>
           </w:p>
         </w:tc>
         <w:tc>
@@ -1533,7 +1521,6 @@
                 <w:szCs w:val="24"/>
               </w:rPr>
             </w:pPr>
-            <w:proofErr w:type="spellStart"/>
             <w:r>
               <w:rPr>
                 <w:rFonts w:ascii="Courier New" w:eastAsia="Times New Roman" w:hAnsi="Courier New" w:cs="Courier New"/>
@@ -1543,7 +1530,6 @@
               </w:rPr>
               <w:t>job_work_from_home</w:t>
             </w:r>
-            <w:proofErr w:type="spellEnd"/>
           </w:p>
         </w:tc>
         <w:tc>
@@ -1589,7 +1575,6 @@
                 <w:szCs w:val="24"/>
               </w:rPr>
             </w:pPr>
-            <w:proofErr w:type="spellStart"/>
             <w:r>
               <w:rPr>
                 <w:rFonts w:ascii="Courier New" w:eastAsia="Times New Roman" w:hAnsi="Courier New" w:cs="Courier New"/>
@@ -1599,7 +1584,6 @@
               </w:rPr>
               <w:t>boolean</w:t>
             </w:r>
-            <w:proofErr w:type="spellEnd"/>
           </w:p>
         </w:tc>
       </w:tr>
@@ -1623,7 +1607,6 @@
                 <w:szCs w:val="24"/>
               </w:rPr>
             </w:pPr>
-            <w:proofErr w:type="spellStart"/>
             <w:r>
               <w:rPr>
                 <w:rFonts w:ascii="Courier New" w:eastAsia="Times New Roman" w:hAnsi="Courier New" w:cs="Courier New"/>
@@ -1633,7 +1616,6 @@
               </w:rPr>
               <w:t>search_location</w:t>
             </w:r>
-            <w:proofErr w:type="spellEnd"/>
           </w:p>
         </w:tc>
         <w:tc>
@@ -1711,7 +1693,6 @@
                 <w:szCs w:val="24"/>
               </w:rPr>
             </w:pPr>
-            <w:proofErr w:type="spellStart"/>
             <w:r>
               <w:rPr>
                 <w:rFonts w:ascii="Courier New" w:eastAsia="Times New Roman" w:hAnsi="Courier New" w:cs="Courier New"/>
@@ -1721,7 +1702,6 @@
               </w:rPr>
               <w:t>job_posted_date</w:t>
             </w:r>
-            <w:proofErr w:type="spellEnd"/>
           </w:p>
         </w:tc>
         <w:tc>
@@ -1817,7 +1797,6 @@
                 <w:szCs w:val="24"/>
               </w:rPr>
             </w:pPr>
-            <w:proofErr w:type="spellStart"/>
             <w:r>
               <w:rPr>
                 <w:rFonts w:ascii="Courier New" w:eastAsia="Times New Roman" w:hAnsi="Courier New" w:cs="Courier New"/>
@@ -1827,7 +1806,6 @@
               </w:rPr>
               <w:t>job_no_degree_mention</w:t>
             </w:r>
-            <w:proofErr w:type="spellEnd"/>
           </w:p>
         </w:tc>
         <w:tc>
@@ -1893,7 +1871,6 @@
                 <w:szCs w:val="24"/>
               </w:rPr>
             </w:pPr>
-            <w:proofErr w:type="spellStart"/>
             <w:r>
               <w:rPr>
                 <w:rFonts w:ascii="Courier New" w:eastAsia="Times New Roman" w:hAnsi="Courier New" w:cs="Courier New"/>
@@ -1903,7 +1880,6 @@
               </w:rPr>
               <w:t>boolean</w:t>
             </w:r>
-            <w:proofErr w:type="spellEnd"/>
           </w:p>
         </w:tc>
       </w:tr>
@@ -1927,7 +1903,6 @@
                 <w:szCs w:val="24"/>
               </w:rPr>
             </w:pPr>
-            <w:proofErr w:type="spellStart"/>
             <w:r>
               <w:rPr>
                 <w:rFonts w:ascii="Courier New" w:eastAsia="Times New Roman" w:hAnsi="Courier New" w:cs="Courier New"/>
@@ -1937,7 +1912,6 @@
               </w:rPr>
               <w:t>job_health_insurance</w:t>
             </w:r>
-            <w:proofErr w:type="spellEnd"/>
           </w:p>
         </w:tc>
         <w:tc>
@@ -1983,7 +1957,6 @@
                 <w:szCs w:val="24"/>
               </w:rPr>
             </w:pPr>
-            <w:proofErr w:type="spellStart"/>
             <w:r>
               <w:rPr>
                 <w:rFonts w:ascii="Courier New" w:eastAsia="Times New Roman" w:hAnsi="Courier New" w:cs="Courier New"/>
@@ -1993,7 +1966,6 @@
               </w:rPr>
               <w:t>boolean</w:t>
             </w:r>
-            <w:proofErr w:type="spellEnd"/>
           </w:p>
         </w:tc>
       </w:tr>
@@ -2017,7 +1989,6 @@
                 <w:szCs w:val="24"/>
               </w:rPr>
             </w:pPr>
-            <w:proofErr w:type="spellStart"/>
             <w:r>
               <w:rPr>
                 <w:rFonts w:ascii="Courier New" w:eastAsia="Times New Roman" w:hAnsi="Courier New" w:cs="Courier New"/>
@@ -2027,7 +1998,6 @@
               </w:rPr>
               <w:t>job_country</w:t>
             </w:r>
-            <w:proofErr w:type="spellEnd"/>
           </w:p>
         </w:tc>
         <w:tc>
@@ -2105,7 +2075,6 @@
                 <w:szCs w:val="24"/>
               </w:rPr>
             </w:pPr>
-            <w:proofErr w:type="spellStart"/>
             <w:r>
               <w:rPr>
                 <w:rFonts w:ascii="Courier New" w:eastAsia="Times New Roman" w:hAnsi="Courier New" w:cs="Courier New"/>
@@ -2115,7 +2084,6 @@
               </w:rPr>
               <w:t>salary_rate</w:t>
             </w:r>
-            <w:proofErr w:type="spellEnd"/>
           </w:p>
         </w:tc>
         <w:tc>
@@ -2202,7 +2170,6 @@
                 <w:szCs w:val="24"/>
               </w:rPr>
             </w:pPr>
-            <w:proofErr w:type="spellStart"/>
             <w:r>
               <w:rPr>
                 <w:rFonts w:ascii="Courier New" w:eastAsia="Times New Roman" w:hAnsi="Courier New" w:cs="Courier New"/>
@@ -2212,7 +2179,6 @@
               </w:rPr>
               <w:t>salary_year_avg</w:t>
             </w:r>
-            <w:proofErr w:type="spellEnd"/>
           </w:p>
         </w:tc>
         <w:tc>
@@ -2290,7 +2256,6 @@
                 <w:szCs w:val="24"/>
               </w:rPr>
             </w:pPr>
-            <w:proofErr w:type="spellStart"/>
             <w:r>
               <w:rPr>
                 <w:rFonts w:ascii="Courier New" w:eastAsia="Times New Roman" w:hAnsi="Courier New" w:cs="Courier New"/>
@@ -2300,7 +2265,6 @@
               </w:rPr>
               <w:t>salary_hour_avg</w:t>
             </w:r>
-            <w:proofErr w:type="spellEnd"/>
           </w:p>
         </w:tc>
         <w:tc>
@@ -2396,7 +2360,6 @@
                 <w:szCs w:val="24"/>
               </w:rPr>
             </w:pPr>
-            <w:proofErr w:type="spellStart"/>
             <w:r>
               <w:rPr>
                 <w:rFonts w:ascii="Courier New" w:eastAsia="Times New Roman" w:hAnsi="Courier New" w:cs="Courier New"/>
@@ -2406,7 +2369,6 @@
               </w:rPr>
               <w:t>company_name</w:t>
             </w:r>
-            <w:proofErr w:type="spellEnd"/>
           </w:p>
         </w:tc>
         <w:tc>
@@ -2484,7 +2446,6 @@
                 <w:szCs w:val="24"/>
               </w:rPr>
             </w:pPr>
-            <w:proofErr w:type="spellStart"/>
             <w:r>
               <w:rPr>
                 <w:rFonts w:ascii="Courier New" w:eastAsia="Times New Roman" w:hAnsi="Courier New" w:cs="Courier New"/>
@@ -2494,7 +2455,6 @@
               </w:rPr>
               <w:t>job_skills</w:t>
             </w:r>
-            <w:proofErr w:type="spellEnd"/>
           </w:p>
         </w:tc>
         <w:tc>
@@ -2724,29 +2684,7 @@
           <w:sz w:val="26"/>
           <w:szCs w:val="26"/>
         </w:rPr>
-        <w:t xml:space="preserve">I named the new worksheet </w:t>
-      </w:r>
-      <w:proofErr w:type="spellStart"/>
-      <w:r>
-        <w:rPr>
-          <w:b w:val="0"/>
-          <w:bCs w:val="0"/>
-          <w:color w:val="242021"/>
-          <w:sz w:val="26"/>
-          <w:szCs w:val="26"/>
-        </w:rPr>
-        <w:t>WorkSpace</w:t>
-      </w:r>
-      <w:proofErr w:type="spellEnd"/>
-      <w:r>
-        <w:rPr>
-          <w:b w:val="0"/>
-          <w:bCs w:val="0"/>
-          <w:color w:val="242021"/>
-          <w:sz w:val="26"/>
-          <w:szCs w:val="26"/>
-        </w:rPr>
-        <w:t>.</w:t>
+        <w:t>I named the new worksheet WorkSpace.</w:t>
       </w:r>
     </w:p>
     <w:p>
@@ -2788,25 +2726,7 @@
         <w:rPr>
           <w:szCs w:val="24"/>
         </w:rPr>
-        <w:t xml:space="preserve">Step </w:t>
-      </w:r>
-      <w:r>
-        <w:rPr>
-          <w:szCs w:val="24"/>
-        </w:rPr>
-        <w:t>2</w:t>
-      </w:r>
-      <w:r>
-        <w:rPr>
-          <w:szCs w:val="24"/>
-        </w:rPr>
-        <w:t xml:space="preserve">: </w:t>
-      </w:r>
-      <w:r>
-        <w:rPr>
-          <w:szCs w:val="24"/>
-        </w:rPr>
-        <w:t>Formatting Data as a Table</w:t>
+        <w:t>Step 2: Formatting Data as a Table</w:t>
       </w:r>
     </w:p>
     <w:p>
@@ -2908,19 +2828,7 @@
         <w:rPr>
           <w:szCs w:val="24"/>
         </w:rPr>
-        <w:t xml:space="preserve">Step </w:t>
-      </w:r>
-      <w:r>
-        <w:rPr>
-          <w:szCs w:val="24"/>
-        </w:rPr>
-        <w:t>3</w:t>
-      </w:r>
-      <w:r>
-        <w:rPr>
-          <w:szCs w:val="24"/>
-        </w:rPr>
-        <w:t>: Formatting</w:t>
+        <w:t>Step 3: Formatting</w:t>
       </w:r>
     </w:p>
     <w:p>
@@ -2992,17 +2900,7 @@
           <w:sz w:val="26"/>
           <w:szCs w:val="26"/>
         </w:rPr>
-        <w:t>I</w:t>
-      </w:r>
-      <w:r>
-        <w:rPr>
-          <w:b w:val="0"/>
-          <w:bCs w:val="0"/>
-          <w:color w:val="242021"/>
-          <w:sz w:val="26"/>
-          <w:szCs w:val="26"/>
-        </w:rPr>
-        <w:t xml:space="preserve"> note that there is some uncompleted data in some columns such as:</w:t>
+        <w:t>I note that there is some uncompleted data in some columns such as:</w:t>
       </w:r>
     </w:p>
     <w:p>
@@ -3017,18 +2915,26 @@
           <w:szCs w:val="26"/>
         </w:rPr>
       </w:pPr>
-      <w:proofErr w:type="spellStart"/>
-      <w:r>
-        <w:rPr>
-          <w:b w:val="0"/>
-          <w:bCs w:val="0"/>
-          <w:color w:val="242021"/>
-          <w:sz w:val="26"/>
-          <w:szCs w:val="26"/>
-        </w:rPr>
-        <w:t>job_location</w:t>
-      </w:r>
-      <w:proofErr w:type="spellEnd"/>
+      <w:r>
+        <w:rPr>
+          <w:b w:val="0"/>
+          <w:bCs w:val="0"/>
+          <w:color w:val="242021"/>
+          <w:sz w:val="26"/>
+          <w:szCs w:val="26"/>
+        </w:rPr>
+        <w:t xml:space="preserve">job_location, </w:t>
+      </w:r>
+      <w:r>
+        <w:rPr>
+          <w:b w:val="0"/>
+          <w:bCs w:val="0"/>
+          <w:color w:val="242021"/>
+          <w:sz w:val="26"/>
+          <w:szCs w:val="26"/>
+        </w:rPr>
+        <w:t>job_via</w:t>
+      </w:r>
       <w:r>
         <w:rPr>
           <w:b w:val="0"/>
@@ -3039,29 +2945,6 @@
         </w:rPr>
         <w:t xml:space="preserve">, </w:t>
       </w:r>
-      <w:proofErr w:type="spellStart"/>
-      <w:r>
-        <w:rPr>
-          <w:b w:val="0"/>
-          <w:bCs w:val="0"/>
-          <w:color w:val="242021"/>
-          <w:sz w:val="26"/>
-          <w:szCs w:val="26"/>
-        </w:rPr>
-        <w:t>job_via</w:t>
-      </w:r>
-      <w:proofErr w:type="spellEnd"/>
-      <w:r>
-        <w:rPr>
-          <w:b w:val="0"/>
-          <w:bCs w:val="0"/>
-          <w:color w:val="242021"/>
-          <w:sz w:val="26"/>
-          <w:szCs w:val="26"/>
-        </w:rPr>
-        <w:t xml:space="preserve">, </w:t>
-      </w:r>
-      <w:proofErr w:type="spellStart"/>
       <w:r>
         <w:rPr>
           <w:b w:val="0"/>
@@ -3072,7 +2955,6 @@
         </w:rPr>
         <w:t>job_schedule_type</w:t>
       </w:r>
-      <w:proofErr w:type="spellEnd"/>
       <w:r>
         <w:rPr>
           <w:b w:val="0"/>
@@ -3083,7 +2965,6 @@
         </w:rPr>
         <w:t xml:space="preserve">, and </w:t>
       </w:r>
-      <w:proofErr w:type="spellStart"/>
       <w:r>
         <w:rPr>
           <w:b w:val="0"/>
@@ -3094,7 +2975,6 @@
         </w:rPr>
         <w:t>job_skills</w:t>
       </w:r>
-      <w:proofErr w:type="spellEnd"/>
       <w:r>
         <w:rPr>
           <w:b w:val="0"/>
@@ -3191,6 +3071,1697 @@
         </w:rPr>
         <w:t>All of these will be in mind during the analysis.</w:t>
       </w:r>
+    </w:p>
+    <w:p>
+      <w:pPr>
+        <w:rPr>
+          <w:sz w:val="26"/>
+          <w:szCs w:val="26"/>
+        </w:rPr>
+      </w:pPr>
+      <w:r>
+        <w:rPr>
+          <w:b/>
+          <w:bCs/>
+          <w:sz w:val="26"/>
+          <w:szCs w:val="26"/>
+        </w:rPr>
+        <w:br w:type="page"/>
+      </w:r>
+    </w:p>
+    <w:p>
+      <w:pPr>
+        <w:pStyle w:val="BigTitel"/>
+      </w:pPr>
+      <w:r>
+        <w:lastRenderedPageBreak/>
+        <w:t>Analyze the Data</w:t>
+      </w:r>
+    </w:p>
+    <w:p>
+      <w:pPr>
+        <w:pStyle w:val="a"/>
+        <w:rPr>
+          <w:sz w:val="26"/>
+          <w:szCs w:val="26"/>
+        </w:rPr>
+      </w:pPr>
+      <w:r>
+        <w:rPr>
+          <w:sz w:val="26"/>
+          <w:szCs w:val="26"/>
+        </w:rPr>
+        <w:t xml:space="preserve">In this section, I will start getting insights from that data. </w:t>
+      </w:r>
+    </w:p>
+    <w:p>
+      <w:pPr>
+        <w:pStyle w:val="a"/>
+        <w:ind w:left="720"/>
+        <w:rPr>
+          <w:sz w:val="26"/>
+          <w:szCs w:val="26"/>
+        </w:rPr>
+      </w:pPr>
+    </w:p>
+    <w:p>
+      <w:pPr>
+        <w:pStyle w:val="SmallTitel"/>
+        <w:rPr>
+          <w:b w:val="0"/>
+          <w:bCs w:val="0"/>
+          <w:color w:val="242021"/>
+          <w:sz w:val="26"/>
+          <w:szCs w:val="26"/>
+        </w:rPr>
+      </w:pPr>
+      <w:r>
+        <w:rPr>
+          <w:szCs w:val="24"/>
+        </w:rPr>
+        <w:t>Step 1: What will help someone choose?</w:t>
+      </w:r>
+    </w:p>
+    <w:p>
+      <w:pPr>
+        <w:pStyle w:val="SmallTitel"/>
+        <w:ind w:left="720"/>
+        <w:rPr>
+          <w:b w:val="0"/>
+          <w:bCs w:val="0"/>
+          <w:color w:val="242021"/>
+          <w:sz w:val="26"/>
+          <w:szCs w:val="26"/>
+        </w:rPr>
+      </w:pPr>
+      <w:r>
+        <w:rPr>
+          <w:b w:val="0"/>
+          <w:bCs w:val="0"/>
+          <w:color w:val="242021"/>
+          <w:sz w:val="26"/>
+          <w:szCs w:val="26"/>
+        </w:rPr>
+        <w:t xml:space="preserve">Let as thinking for a moment, if you want to chose a job title to focus on, what you will depend on in your chose? </w:t>
+      </w:r>
+    </w:p>
+    <w:p>
+      <w:pPr>
+        <w:pStyle w:val="SmallTitel"/>
+        <w:ind w:left="720"/>
+        <w:rPr>
+          <w:b w:val="0"/>
+          <w:bCs w:val="0"/>
+          <w:color w:val="242021"/>
+          <w:sz w:val="26"/>
+          <w:szCs w:val="26"/>
+        </w:rPr>
+      </w:pPr>
+      <w:r>
+        <w:rPr>
+          <w:b w:val="0"/>
+          <w:bCs w:val="0"/>
+          <w:color w:val="242021"/>
+          <w:sz w:val="26"/>
+          <w:szCs w:val="26"/>
+        </w:rPr>
+        <w:t>Maybe your passion, but I don’t know what it is.</w:t>
+      </w:r>
+    </w:p>
+    <w:p>
+      <w:pPr>
+        <w:pStyle w:val="SmallTitel"/>
+        <w:ind w:left="720"/>
+        <w:rPr>
+          <w:b w:val="0"/>
+          <w:bCs w:val="0"/>
+          <w:color w:val="242021"/>
+          <w:sz w:val="26"/>
+          <w:szCs w:val="26"/>
+        </w:rPr>
+      </w:pPr>
+      <w:r>
+        <w:rPr>
+          <w:b w:val="0"/>
+          <w:bCs w:val="0"/>
+          <w:color w:val="242021"/>
+          <w:sz w:val="26"/>
+          <w:szCs w:val="26"/>
+        </w:rPr>
+        <w:t>Maybe the average salaries? Yes I think that is a good info.</w:t>
+      </w:r>
+    </w:p>
+    <w:p>
+      <w:pPr>
+        <w:pStyle w:val="SmallTitel"/>
+        <w:ind w:left="720"/>
+        <w:rPr>
+          <w:b w:val="0"/>
+          <w:bCs w:val="0"/>
+          <w:color w:val="242021"/>
+          <w:sz w:val="26"/>
+          <w:szCs w:val="26"/>
+        </w:rPr>
+      </w:pPr>
+      <w:r>
+        <w:rPr>
+          <w:b w:val="0"/>
+          <w:bCs w:val="0"/>
+          <w:color w:val="242021"/>
+          <w:sz w:val="26"/>
+          <w:szCs w:val="26"/>
+        </w:rPr>
+        <w:t>But salaries are different based on you</w:t>
+      </w:r>
+      <w:r>
+        <w:rPr>
+          <w:b w:val="0"/>
+          <w:bCs w:val="0"/>
+          <w:color w:val="242021"/>
+          <w:sz w:val="26"/>
+          <w:szCs w:val="26"/>
+        </w:rPr>
+        <w:t>r</w:t>
+      </w:r>
+      <w:r>
+        <w:rPr>
+          <w:b w:val="0"/>
+          <w:bCs w:val="0"/>
+          <w:color w:val="242021"/>
+          <w:sz w:val="26"/>
+          <w:szCs w:val="26"/>
+        </w:rPr>
+        <w:t xml:space="preserve"> country? I think the country will be a good filter too.</w:t>
+      </w:r>
+    </w:p>
+    <w:p>
+      <w:pPr>
+        <w:pStyle w:val="SmallTitel"/>
+        <w:ind w:left="720"/>
+        <w:rPr>
+          <w:b w:val="0"/>
+          <w:bCs w:val="0"/>
+          <w:color w:val="242021"/>
+          <w:sz w:val="26"/>
+          <w:szCs w:val="26"/>
+        </w:rPr>
+      </w:pPr>
+      <w:r>
+        <w:rPr>
+          <w:b w:val="0"/>
+          <w:bCs w:val="0"/>
+          <w:color w:val="242021"/>
+          <w:sz w:val="26"/>
+          <w:szCs w:val="26"/>
+        </w:rPr>
+        <w:t xml:space="preserve">Are you busy? If yes, I think you need a part-time job, is it? So I will add the </w:t>
+      </w:r>
+      <w:r>
+        <w:rPr>
+          <w:b w:val="0"/>
+          <w:bCs w:val="0"/>
+          <w:color w:val="242021"/>
+          <w:sz w:val="26"/>
+          <w:szCs w:val="26"/>
+        </w:rPr>
+        <w:t>schedule</w:t>
+      </w:r>
+      <w:r>
+        <w:rPr>
+          <w:b w:val="0"/>
+          <w:bCs w:val="0"/>
+          <w:color w:val="242021"/>
+          <w:sz w:val="26"/>
+          <w:szCs w:val="26"/>
+        </w:rPr>
+        <w:t xml:space="preserve"> </w:t>
+      </w:r>
+      <w:r>
+        <w:rPr>
+          <w:b w:val="0"/>
+          <w:bCs w:val="0"/>
+          <w:color w:val="242021"/>
+          <w:sz w:val="26"/>
+          <w:szCs w:val="26"/>
+        </w:rPr>
+        <w:t>type as another filter.</w:t>
+      </w:r>
+    </w:p>
+    <w:p>
+      <w:pPr>
+        <w:pStyle w:val="SmallTitel"/>
+        <w:tabs>
+          <w:tab w:val="left" w:pos="4207"/>
+        </w:tabs>
+        <w:ind w:left="720"/>
+        <w:rPr>
+          <w:b w:val="0"/>
+          <w:bCs w:val="0"/>
+          <w:color w:val="242021"/>
+          <w:sz w:val="26"/>
+          <w:szCs w:val="26"/>
+        </w:rPr>
+      </w:pPr>
+      <w:r>
+        <w:rPr>
+          <w:b w:val="0"/>
+          <w:bCs w:val="0"/>
+          <w:color w:val="242021"/>
+          <w:sz w:val="26"/>
+          <w:szCs w:val="26"/>
+        </w:rPr>
+        <w:t>What about the skills? Yes it is a good info you need to know.</w:t>
+      </w:r>
+    </w:p>
+    <w:p>
+      <w:pPr>
+        <w:pStyle w:val="SmallTitel"/>
+        <w:tabs>
+          <w:tab w:val="left" w:pos="4207"/>
+        </w:tabs>
+        <w:ind w:left="720"/>
+        <w:rPr>
+          <w:b w:val="0"/>
+          <w:bCs w:val="0"/>
+          <w:color w:val="242021"/>
+          <w:sz w:val="26"/>
+          <w:szCs w:val="26"/>
+        </w:rPr>
+      </w:pPr>
+      <w:r>
+        <w:rPr>
+          <w:b w:val="0"/>
+          <w:bCs w:val="0"/>
+          <w:color w:val="242021"/>
+          <w:sz w:val="26"/>
+          <w:szCs w:val="26"/>
+        </w:rPr>
+        <w:t>So.. If you choose and ready, and you need to find a job, so I will let the top platform and the best time for searching on the jobs posts about your dream job.</w:t>
+      </w:r>
+    </w:p>
+    <w:p>
+      <w:pPr>
+        <w:pStyle w:val="SmallTitel"/>
+        <w:ind w:left="720"/>
+        <w:rPr>
+          <w:b w:val="0"/>
+          <w:bCs w:val="0"/>
+          <w:color w:val="242021"/>
+          <w:sz w:val="26"/>
+          <w:szCs w:val="26"/>
+        </w:rPr>
+      </w:pPr>
+      <w:r>
+        <w:rPr>
+          <w:b w:val="0"/>
+          <w:bCs w:val="0"/>
+          <w:color w:val="242021"/>
+          <w:sz w:val="26"/>
+          <w:szCs w:val="26"/>
+        </w:rPr>
+        <w:t>s is my first step before doing anything, and w</w:t>
+      </w:r>
+      <w:r>
+        <w:rPr>
+          <w:b w:val="0"/>
+          <w:bCs w:val="0"/>
+          <w:color w:val="242021"/>
+          <w:sz w:val="26"/>
+          <w:szCs w:val="26"/>
+        </w:rPr>
+        <w:t>e</w:t>
+      </w:r>
+      <w:r>
+        <w:rPr>
+          <w:b w:val="0"/>
+          <w:bCs w:val="0"/>
+          <w:color w:val="242021"/>
+          <w:sz w:val="26"/>
+          <w:szCs w:val="26"/>
+        </w:rPr>
+        <w:t xml:space="preserve"> know how it’s important to save the original data in a safe place.</w:t>
+      </w:r>
+    </w:p>
+    <w:p>
+      <w:pPr>
+        <w:pStyle w:val="SmallTitel"/>
+        <w:ind w:left="720"/>
+        <w:rPr>
+          <w:b w:val="0"/>
+          <w:bCs w:val="0"/>
+          <w:color w:val="242021"/>
+          <w:sz w:val="26"/>
+          <w:szCs w:val="26"/>
+        </w:rPr>
+      </w:pPr>
+      <w:r>
+        <w:rPr>
+          <w:b w:val="0"/>
+          <w:bCs w:val="0"/>
+          <w:color w:val="242021"/>
+          <w:sz w:val="26"/>
+          <w:szCs w:val="26"/>
+        </w:rPr>
+        <w:t>I named the new worksheet WorkSpace</w:t>
+      </w:r>
+      <w:r>
+        <w:rPr>
+          <w:b w:val="0"/>
+          <w:bCs w:val="0"/>
+          <w:color w:val="242021"/>
+          <w:sz w:val="26"/>
+          <w:szCs w:val="26"/>
+        </w:rPr>
+        <w:t xml:space="preserve"> in a new workbook</w:t>
+      </w:r>
+      <w:r>
+        <w:rPr>
+          <w:b w:val="0"/>
+          <w:bCs w:val="0"/>
+          <w:color w:val="242021"/>
+          <w:sz w:val="26"/>
+          <w:szCs w:val="26"/>
+        </w:rPr>
+        <w:t>.</w:t>
+      </w:r>
+    </w:p>
+    <w:p>
+      <w:pPr>
+        <w:pStyle w:val="SmallTitel"/>
+        <w:rPr>
+          <w:b w:val="0"/>
+          <w:bCs w:val="0"/>
+          <w:color w:val="242021"/>
+          <w:sz w:val="26"/>
+          <w:szCs w:val="26"/>
+        </w:rPr>
+      </w:pPr>
+    </w:p>
+    <w:p>
+      <w:pPr>
+        <w:pStyle w:val="SmallTitel"/>
+        <w:rPr>
+          <w:b w:val="0"/>
+          <w:bCs w:val="0"/>
+          <w:color w:val="242021"/>
+          <w:sz w:val="26"/>
+          <w:szCs w:val="26"/>
+        </w:rPr>
+      </w:pPr>
+    </w:p>
+    <w:p>
+      <w:pPr>
+        <w:pStyle w:val="SmallTitel"/>
+        <w:rPr>
+          <w:b w:val="0"/>
+          <w:bCs w:val="0"/>
+          <w:color w:val="242021"/>
+          <w:sz w:val="26"/>
+          <w:szCs w:val="26"/>
+        </w:rPr>
+      </w:pPr>
+      <w:r>
+        <w:rPr>
+          <w:szCs w:val="24"/>
+        </w:rPr>
+        <w:t xml:space="preserve">Step 2: </w:t>
+      </w:r>
+      <w:r>
+        <w:rPr>
+          <w:szCs w:val="24"/>
+        </w:rPr>
+        <w:t>Creating the Validation and the Calculator Worksheets</w:t>
+      </w:r>
+    </w:p>
+    <w:p>
+      <w:pPr>
+        <w:pStyle w:val="SmallTitel"/>
+        <w:ind w:left="720"/>
+        <w:rPr>
+          <w:b w:val="0"/>
+          <w:bCs w:val="0"/>
+          <w:color w:val="242021"/>
+          <w:sz w:val="26"/>
+          <w:szCs w:val="26"/>
+        </w:rPr>
+      </w:pPr>
+      <w:r>
+        <w:rPr>
+          <w:b w:val="0"/>
+          <w:bCs w:val="0"/>
+          <w:color w:val="242021"/>
+          <w:sz w:val="26"/>
+          <w:szCs w:val="26"/>
+        </w:rPr>
+        <w:t>To make sure the info those gotten from the raw data are valid, I will apply some conditions about what data will be included in the analysis, I will perform that in the Validation sheet.</w:t>
+      </w:r>
+    </w:p>
+    <w:p>
+      <w:pPr>
+        <w:pStyle w:val="SmallTitel"/>
+        <w:ind w:left="720"/>
+        <w:rPr>
+          <w:b w:val="0"/>
+          <w:bCs w:val="0"/>
+          <w:color w:val="242021"/>
+          <w:sz w:val="26"/>
+          <w:szCs w:val="26"/>
+        </w:rPr>
+      </w:pPr>
+      <w:r>
+        <w:rPr>
+          <w:b w:val="0"/>
+          <w:bCs w:val="0"/>
+          <w:color w:val="242021"/>
+          <w:sz w:val="26"/>
+          <w:szCs w:val="26"/>
+        </w:rPr>
+        <w:t>The Calculator sheet will hold the final dashboard, I will create it from now to build it section by section.</w:t>
+      </w:r>
+    </w:p>
+    <w:p>
+      <w:pPr>
+        <w:pStyle w:val="SmallTitel"/>
+        <w:ind w:left="720"/>
+        <w:rPr>
+          <w:b w:val="0"/>
+          <w:bCs w:val="0"/>
+          <w:color w:val="242021"/>
+          <w:sz w:val="26"/>
+          <w:szCs w:val="26"/>
+        </w:rPr>
+      </w:pPr>
+    </w:p>
+    <w:p>
+      <w:pPr>
+        <w:pStyle w:val="SmallTitel"/>
+        <w:rPr>
+          <w:szCs w:val="24"/>
+        </w:rPr>
+      </w:pPr>
+    </w:p>
+    <w:p>
+      <w:pPr>
+        <w:pStyle w:val="SmallTitel"/>
+        <w:rPr>
+          <w:szCs w:val="24"/>
+        </w:rPr>
+      </w:pPr>
+      <w:r>
+        <w:rPr>
+          <w:szCs w:val="24"/>
+        </w:rPr>
+        <w:t xml:space="preserve">Step </w:t>
+      </w:r>
+      <w:r>
+        <w:rPr>
+          <w:szCs w:val="24"/>
+        </w:rPr>
+        <w:t>3</w:t>
+      </w:r>
+      <w:r>
+        <w:rPr>
+          <w:szCs w:val="24"/>
+        </w:rPr>
+        <w:t xml:space="preserve">: </w:t>
+      </w:r>
+      <w:r>
+        <w:rPr>
+          <w:szCs w:val="24"/>
+        </w:rPr>
+        <w:t>Info Should Be Known</w:t>
+      </w:r>
+    </w:p>
+    <w:p>
+      <w:pPr>
+        <w:pStyle w:val="SmallTitel"/>
+        <w:ind w:left="720"/>
+        <w:rPr>
+          <w:b w:val="0"/>
+          <w:bCs w:val="0"/>
+          <w:color w:val="242021"/>
+          <w:sz w:val="26"/>
+          <w:szCs w:val="26"/>
+        </w:rPr>
+      </w:pPr>
+      <w:r>
+        <w:rPr>
+          <w:b w:val="0"/>
+          <w:bCs w:val="0"/>
+          <w:color w:val="242021"/>
+          <w:sz w:val="26"/>
+          <w:szCs w:val="26"/>
+        </w:rPr>
+        <w:t>As we say, two of the most info you should know before choosing the job, is the salary and the job counts</w:t>
+      </w:r>
+      <w:r>
+        <w:rPr>
+          <w:b w:val="0"/>
+          <w:bCs w:val="0"/>
+          <w:color w:val="242021"/>
+          <w:sz w:val="26"/>
+          <w:szCs w:val="26"/>
+        </w:rPr>
+        <w:t xml:space="preserve">, so I </w:t>
+      </w:r>
+      <w:r>
+        <w:rPr>
+          <w:b w:val="0"/>
+          <w:bCs w:val="0"/>
+          <w:color w:val="242021"/>
+          <w:sz w:val="26"/>
+          <w:szCs w:val="26"/>
+        </w:rPr>
+        <w:t>putted them in the calculation sheet as KPIs cards</w:t>
+      </w:r>
+      <w:r>
+        <w:rPr>
+          <w:b w:val="0"/>
+          <w:bCs w:val="0"/>
+          <w:color w:val="242021"/>
+          <w:sz w:val="26"/>
+          <w:szCs w:val="26"/>
+        </w:rPr>
+        <w:t>.</w:t>
+      </w:r>
+    </w:p>
+    <w:p>
+      <w:pPr>
+        <w:pStyle w:val="SmallTitel"/>
+        <w:ind w:left="720"/>
+        <w:rPr>
+          <w:b w:val="0"/>
+          <w:bCs w:val="0"/>
+          <w:color w:val="242021"/>
+          <w:sz w:val="26"/>
+          <w:szCs w:val="26"/>
+        </w:rPr>
+      </w:pPr>
+      <w:r>
+        <w:rPr>
+          <w:b w:val="0"/>
+          <w:bCs w:val="0"/>
+          <w:color w:val="242021"/>
+          <w:sz w:val="26"/>
+          <w:szCs w:val="26"/>
+        </w:rPr>
+        <w:t>For salaries, I’ll use the median to reduce the effectiveness of the outliers.</w:t>
+      </w:r>
+    </w:p>
+    <w:p>
+      <w:pPr>
+        <w:pStyle w:val="SmallTitel"/>
+        <w:rPr>
+          <w:szCs w:val="24"/>
+        </w:rPr>
+      </w:pPr>
+      <w:r>
+        <w:rPr>
+          <w:szCs w:val="24"/>
+        </w:rPr>
+        <w:lastRenderedPageBreak/>
+        <w:t xml:space="preserve">Step </w:t>
+      </w:r>
+      <w:r>
+        <w:rPr>
+          <w:szCs w:val="24"/>
+        </w:rPr>
+        <w:t>4</w:t>
+      </w:r>
+      <w:r>
+        <w:rPr>
+          <w:szCs w:val="24"/>
+        </w:rPr>
+        <w:t xml:space="preserve">: </w:t>
+      </w:r>
+      <w:r>
+        <w:rPr>
+          <w:szCs w:val="24"/>
+        </w:rPr>
+        <w:t>Titles</w:t>
+      </w:r>
+    </w:p>
+    <w:p>
+      <w:pPr>
+        <w:pStyle w:val="SmallTitel"/>
+        <w:ind w:left="720"/>
+        <w:rPr>
+          <w:b w:val="0"/>
+          <w:bCs w:val="0"/>
+          <w:color w:val="242021"/>
+          <w:sz w:val="26"/>
+          <w:szCs w:val="26"/>
+        </w:rPr>
+      </w:pPr>
+      <w:r>
+        <w:rPr>
+          <w:b w:val="0"/>
+          <w:bCs w:val="0"/>
+          <w:color w:val="242021"/>
+          <w:sz w:val="26"/>
+          <w:szCs w:val="26"/>
+        </w:rPr>
+        <w:t>Let</w:t>
+      </w:r>
+      <w:r>
+        <w:rPr>
+          <w:b w:val="0"/>
+          <w:bCs w:val="0"/>
+          <w:color w:val="242021"/>
+          <w:sz w:val="26"/>
+          <w:szCs w:val="26"/>
+        </w:rPr>
+        <w:t>’</w:t>
+      </w:r>
+      <w:r>
+        <w:rPr>
+          <w:b w:val="0"/>
+          <w:bCs w:val="0"/>
+          <w:color w:val="242021"/>
+          <w:sz w:val="26"/>
+          <w:szCs w:val="26"/>
+        </w:rPr>
+        <w:t xml:space="preserve">s </w:t>
+      </w:r>
+      <w:r>
+        <w:rPr>
+          <w:b w:val="0"/>
+          <w:bCs w:val="0"/>
+          <w:color w:val="242021"/>
+          <w:sz w:val="26"/>
+          <w:szCs w:val="26"/>
+        </w:rPr>
+        <w:t>creating the salary sheet to analyze the salaries of each job title</w:t>
+      </w:r>
+    </w:p>
+    <w:p>
+      <w:pPr>
+        <w:pStyle w:val="SmallTitel"/>
+        <w:ind w:left="720"/>
+        <w:rPr>
+          <w:b w:val="0"/>
+          <w:bCs w:val="0"/>
+          <w:color w:val="242021"/>
+          <w:sz w:val="26"/>
+          <w:szCs w:val="26"/>
+        </w:rPr>
+      </w:pPr>
+      <w:r>
+        <w:rPr>
+          <w:b w:val="0"/>
+          <w:bCs w:val="0"/>
+          <w:color w:val="242021"/>
+          <w:sz w:val="26"/>
+          <w:szCs w:val="26"/>
+        </w:rPr>
+        <w:t>Before that I validate the job title using the unique and sore functions in the validation sheet. I sort them depend on the job counts.</w:t>
+      </w:r>
+    </w:p>
+    <w:p>
+      <w:pPr>
+        <w:pStyle w:val="SmallTitel"/>
+        <w:ind w:left="720"/>
+        <w:rPr>
+          <w:b w:val="0"/>
+          <w:bCs w:val="0"/>
+          <w:color w:val="242021"/>
+          <w:sz w:val="26"/>
+          <w:szCs w:val="26"/>
+        </w:rPr>
+      </w:pPr>
+      <w:r>
+        <w:rPr>
+          <w:b w:val="0"/>
+          <w:bCs w:val="0"/>
+          <w:color w:val="242021"/>
+          <w:sz w:val="26"/>
+          <w:szCs w:val="26"/>
+        </w:rPr>
+        <w:t>It that sheet I bring the titles from the validation sheet, then use the average of the yearly salary after filtering the blanks (If not, they will be calculated as zeros!), and filter it depend on the job title too.</w:t>
+      </w:r>
+    </w:p>
+    <w:p>
+      <w:pPr>
+        <w:pStyle w:val="SmallTitel"/>
+        <w:ind w:left="720"/>
+        <w:rPr>
+          <w:b w:val="0"/>
+          <w:bCs w:val="0"/>
+          <w:color w:val="242021"/>
+          <w:sz w:val="26"/>
+          <w:szCs w:val="26"/>
+        </w:rPr>
+      </w:pPr>
+      <w:r>
+        <w:rPr>
+          <w:b w:val="0"/>
+          <w:bCs w:val="0"/>
+          <w:color w:val="242021"/>
+          <w:sz w:val="26"/>
+          <w:szCs w:val="26"/>
+        </w:rPr>
+        <w:t xml:space="preserve">I created a dropdown menu </w:t>
+      </w:r>
+      <w:r>
+        <w:rPr>
+          <w:b w:val="0"/>
+          <w:bCs w:val="0"/>
+          <w:color w:val="242021"/>
+          <w:sz w:val="26"/>
+          <w:szCs w:val="26"/>
+        </w:rPr>
+        <w:t>(filter) i</w:t>
+      </w:r>
+      <w:r>
+        <w:rPr>
+          <w:b w:val="0"/>
+          <w:bCs w:val="0"/>
+          <w:color w:val="242021"/>
+          <w:sz w:val="26"/>
+          <w:szCs w:val="26"/>
+        </w:rPr>
+        <w:t xml:space="preserve">n the calculator </w:t>
+      </w:r>
+      <w:r>
+        <w:rPr>
+          <w:b w:val="0"/>
+          <w:bCs w:val="0"/>
+          <w:color w:val="242021"/>
+          <w:sz w:val="26"/>
+          <w:szCs w:val="26"/>
+        </w:rPr>
+        <w:t xml:space="preserve">sheet </w:t>
+      </w:r>
+      <w:r>
+        <w:rPr>
+          <w:b w:val="0"/>
+          <w:bCs w:val="0"/>
+          <w:color w:val="242021"/>
+          <w:sz w:val="26"/>
+          <w:szCs w:val="26"/>
+        </w:rPr>
+        <w:t xml:space="preserve">that makes available to select </w:t>
+      </w:r>
+      <w:r>
+        <w:rPr>
+          <w:b w:val="0"/>
+          <w:bCs w:val="0"/>
+          <w:color w:val="242021"/>
+          <w:sz w:val="26"/>
+          <w:szCs w:val="26"/>
+        </w:rPr>
+        <w:t>a</w:t>
+      </w:r>
+      <w:r>
+        <w:rPr>
+          <w:b w:val="0"/>
+          <w:bCs w:val="0"/>
+          <w:color w:val="242021"/>
+          <w:sz w:val="26"/>
+          <w:szCs w:val="26"/>
+        </w:rPr>
+        <w:t xml:space="preserve"> single job title and </w:t>
+      </w:r>
+      <w:r>
+        <w:rPr>
+          <w:b w:val="0"/>
+          <w:bCs w:val="0"/>
+          <w:color w:val="242021"/>
+          <w:sz w:val="26"/>
+          <w:szCs w:val="26"/>
+        </w:rPr>
+        <w:t xml:space="preserve">update </w:t>
+      </w:r>
+      <w:r>
+        <w:rPr>
+          <w:b w:val="0"/>
+          <w:bCs w:val="0"/>
+          <w:color w:val="242021"/>
+          <w:sz w:val="26"/>
+          <w:szCs w:val="26"/>
+        </w:rPr>
+        <w:t>calculat</w:t>
+      </w:r>
+      <w:r>
+        <w:rPr>
+          <w:b w:val="0"/>
+          <w:bCs w:val="0"/>
+          <w:color w:val="242021"/>
+          <w:sz w:val="26"/>
+          <w:szCs w:val="26"/>
+        </w:rPr>
+        <w:t>ing</w:t>
+      </w:r>
+      <w:r>
+        <w:rPr>
+          <w:b w:val="0"/>
+          <w:bCs w:val="0"/>
+          <w:color w:val="242021"/>
+          <w:sz w:val="26"/>
+          <w:szCs w:val="26"/>
+        </w:rPr>
+        <w:t xml:space="preserve"> the </w:t>
+      </w:r>
+      <w:r>
+        <w:rPr>
+          <w:b w:val="0"/>
+          <w:bCs w:val="0"/>
+          <w:color w:val="242021"/>
+          <w:sz w:val="26"/>
+          <w:szCs w:val="26"/>
+        </w:rPr>
+        <w:t xml:space="preserve">job counts and </w:t>
+      </w:r>
+      <w:r>
+        <w:rPr>
+          <w:b w:val="0"/>
+          <w:bCs w:val="0"/>
+          <w:color w:val="242021"/>
+          <w:sz w:val="26"/>
+          <w:szCs w:val="26"/>
+        </w:rPr>
+        <w:t>median salary depend</w:t>
+      </w:r>
+      <w:r>
+        <w:rPr>
+          <w:b w:val="0"/>
+          <w:bCs w:val="0"/>
+          <w:color w:val="242021"/>
+          <w:sz w:val="26"/>
+          <w:szCs w:val="26"/>
+        </w:rPr>
+        <w:t>ed</w:t>
+      </w:r>
+      <w:r>
+        <w:rPr>
+          <w:b w:val="0"/>
+          <w:bCs w:val="0"/>
+          <w:color w:val="242021"/>
+          <w:sz w:val="26"/>
+          <w:szCs w:val="26"/>
+        </w:rPr>
+        <w:t xml:space="preserve"> on it.</w:t>
+      </w:r>
+    </w:p>
+    <w:p>
+      <w:pPr>
+        <w:pStyle w:val="SmallTitel"/>
+        <w:rPr>
+          <w:b w:val="0"/>
+          <w:bCs w:val="0"/>
+          <w:color w:val="242021"/>
+          <w:sz w:val="26"/>
+          <w:szCs w:val="26"/>
+        </w:rPr>
+      </w:pPr>
+    </w:p>
+    <w:p>
+      <w:pPr>
+        <w:pStyle w:val="SmallTitel"/>
+        <w:rPr>
+          <w:b w:val="0"/>
+          <w:bCs w:val="0"/>
+          <w:color w:val="242021"/>
+          <w:sz w:val="26"/>
+          <w:szCs w:val="26"/>
+        </w:rPr>
+      </w:pPr>
+    </w:p>
+    <w:p>
+      <w:pPr>
+        <w:pStyle w:val="SmallTitel"/>
+        <w:rPr>
+          <w:szCs w:val="24"/>
+        </w:rPr>
+      </w:pPr>
+      <w:r>
+        <w:rPr>
+          <w:szCs w:val="24"/>
+        </w:rPr>
+        <w:t xml:space="preserve">Step </w:t>
+      </w:r>
+      <w:r>
+        <w:rPr>
+          <w:szCs w:val="24"/>
+        </w:rPr>
+        <w:t>5</w:t>
+      </w:r>
+      <w:r>
+        <w:rPr>
+          <w:szCs w:val="24"/>
+        </w:rPr>
+        <w:t>: Countries</w:t>
+      </w:r>
+    </w:p>
+    <w:p>
+      <w:pPr>
+        <w:pStyle w:val="SmallTitel"/>
+        <w:ind w:left="720"/>
+        <w:rPr>
+          <w:b w:val="0"/>
+          <w:bCs w:val="0"/>
+          <w:color w:val="242021"/>
+          <w:sz w:val="26"/>
+          <w:szCs w:val="26"/>
+        </w:rPr>
+      </w:pPr>
+      <w:r>
+        <w:rPr>
+          <w:b w:val="0"/>
+          <w:bCs w:val="0"/>
+          <w:color w:val="242021"/>
+          <w:sz w:val="26"/>
+          <w:szCs w:val="26"/>
+        </w:rPr>
+        <w:t xml:space="preserve">In this step, I created a sheet named country and import the </w:t>
+      </w:r>
+      <w:r>
+        <w:rPr>
+          <w:b w:val="0"/>
+          <w:bCs w:val="0"/>
+          <w:color w:val="242021"/>
+          <w:sz w:val="26"/>
+          <w:szCs w:val="26"/>
+        </w:rPr>
+        <w:t>countries</w:t>
+      </w:r>
+      <w:r>
+        <w:rPr>
+          <w:b w:val="0"/>
+          <w:bCs w:val="0"/>
+          <w:color w:val="242021"/>
+          <w:sz w:val="26"/>
+          <w:szCs w:val="26"/>
+        </w:rPr>
+        <w:t xml:space="preserve"> from the </w:t>
+      </w:r>
+      <w:r>
+        <w:rPr>
+          <w:b w:val="0"/>
+          <w:bCs w:val="0"/>
+          <w:color w:val="242021"/>
+          <w:sz w:val="26"/>
+          <w:szCs w:val="26"/>
+        </w:rPr>
+        <w:t>validation sheet</w:t>
+      </w:r>
+      <w:r>
+        <w:rPr>
+          <w:b w:val="0"/>
+          <w:bCs w:val="0"/>
+          <w:color w:val="242021"/>
+          <w:sz w:val="26"/>
+          <w:szCs w:val="26"/>
+        </w:rPr>
+        <w:t xml:space="preserve">, </w:t>
+      </w:r>
+      <w:r>
+        <w:rPr>
+          <w:b w:val="0"/>
+          <w:bCs w:val="0"/>
+          <w:color w:val="242021"/>
+          <w:sz w:val="26"/>
+          <w:szCs w:val="26"/>
+        </w:rPr>
+        <w:t xml:space="preserve">and that coming after importing it from the </w:t>
+      </w:r>
+      <w:r>
+        <w:rPr>
+          <w:b w:val="0"/>
+          <w:bCs w:val="0"/>
+          <w:color w:val="242021"/>
+          <w:sz w:val="26"/>
+          <w:szCs w:val="26"/>
+        </w:rPr>
+        <w:t>work space with the unique and sort function after filtering missing values.</w:t>
+      </w:r>
+    </w:p>
+    <w:p>
+      <w:pPr>
+        <w:pStyle w:val="SmallTitel"/>
+        <w:ind w:left="720"/>
+        <w:rPr>
+          <w:b w:val="0"/>
+          <w:bCs w:val="0"/>
+          <w:color w:val="242021"/>
+          <w:sz w:val="26"/>
+          <w:szCs w:val="26"/>
+        </w:rPr>
+      </w:pPr>
+      <w:r>
+        <w:rPr>
+          <w:b w:val="0"/>
+          <w:bCs w:val="0"/>
+          <w:color w:val="242021"/>
+          <w:sz w:val="26"/>
+          <w:szCs w:val="26"/>
+        </w:rPr>
+        <w:t>I also calculate the median salary of each country depending on the job title after filtering the blanks.</w:t>
+      </w:r>
+    </w:p>
+    <w:p>
+      <w:pPr>
+        <w:pStyle w:val="SmallTitel"/>
+        <w:ind w:left="720"/>
+        <w:rPr>
+          <w:b w:val="0"/>
+          <w:bCs w:val="0"/>
+          <w:color w:val="242021"/>
+          <w:sz w:val="26"/>
+          <w:szCs w:val="26"/>
+        </w:rPr>
+      </w:pPr>
+      <w:r>
+        <w:rPr>
+          <w:b w:val="0"/>
+          <w:bCs w:val="0"/>
+          <w:color w:val="242021"/>
+          <w:sz w:val="26"/>
+          <w:szCs w:val="26"/>
+        </w:rPr>
+        <w:t>I created a dropdown menu in the calculator</w:t>
+      </w:r>
+      <w:r>
+        <w:rPr>
+          <w:b w:val="0"/>
+          <w:bCs w:val="0"/>
+          <w:color w:val="242021"/>
+          <w:sz w:val="26"/>
+          <w:szCs w:val="26"/>
+        </w:rPr>
+        <w:t xml:space="preserve"> sheet</w:t>
+      </w:r>
+      <w:r>
+        <w:rPr>
+          <w:b w:val="0"/>
+          <w:bCs w:val="0"/>
+          <w:color w:val="242021"/>
+          <w:sz w:val="26"/>
+          <w:szCs w:val="26"/>
+        </w:rPr>
+        <w:t xml:space="preserve"> that makes available to select </w:t>
+      </w:r>
+      <w:r>
+        <w:rPr>
+          <w:b w:val="0"/>
+          <w:bCs w:val="0"/>
+          <w:color w:val="242021"/>
+          <w:sz w:val="26"/>
+          <w:szCs w:val="26"/>
+        </w:rPr>
+        <w:t xml:space="preserve">a </w:t>
+      </w:r>
+      <w:r>
+        <w:rPr>
+          <w:b w:val="0"/>
+          <w:bCs w:val="0"/>
+          <w:color w:val="242021"/>
+          <w:sz w:val="26"/>
+          <w:szCs w:val="26"/>
+        </w:rPr>
+        <w:t xml:space="preserve">single </w:t>
+      </w:r>
+      <w:r>
+        <w:rPr>
+          <w:b w:val="0"/>
+          <w:bCs w:val="0"/>
+          <w:color w:val="242021"/>
+          <w:sz w:val="26"/>
+          <w:szCs w:val="26"/>
+        </w:rPr>
+        <w:t xml:space="preserve">country </w:t>
+      </w:r>
+      <w:r>
+        <w:rPr>
+          <w:b w:val="0"/>
+          <w:bCs w:val="0"/>
+          <w:color w:val="242021"/>
+          <w:sz w:val="26"/>
+          <w:szCs w:val="26"/>
+        </w:rPr>
+        <w:t xml:space="preserve">and </w:t>
+      </w:r>
+      <w:r>
+        <w:rPr>
+          <w:b w:val="0"/>
+          <w:bCs w:val="0"/>
+          <w:color w:val="242021"/>
+          <w:sz w:val="26"/>
+          <w:szCs w:val="26"/>
+        </w:rPr>
+        <w:t xml:space="preserve">make the calculation of the </w:t>
+      </w:r>
+      <w:r>
+        <w:rPr>
+          <w:b w:val="0"/>
+          <w:bCs w:val="0"/>
+          <w:color w:val="242021"/>
+          <w:sz w:val="26"/>
+          <w:szCs w:val="26"/>
+        </w:rPr>
+        <w:t xml:space="preserve">count of jobs and the </w:t>
+      </w:r>
+      <w:r>
+        <w:rPr>
+          <w:b w:val="0"/>
+          <w:bCs w:val="0"/>
+          <w:color w:val="242021"/>
+          <w:sz w:val="26"/>
+          <w:szCs w:val="26"/>
+        </w:rPr>
+        <w:t>median salary depended on both, the job title and the country.</w:t>
+      </w:r>
+    </w:p>
+    <w:p>
+      <w:pPr>
+        <w:pStyle w:val="SmallTitel"/>
+        <w:rPr>
+          <w:b w:val="0"/>
+          <w:bCs w:val="0"/>
+          <w:color w:val="242021"/>
+          <w:sz w:val="26"/>
+          <w:szCs w:val="26"/>
+        </w:rPr>
+      </w:pPr>
+    </w:p>
+    <w:p>
+      <w:pPr>
+        <w:pStyle w:val="SmallTitel"/>
+        <w:rPr>
+          <w:b w:val="0"/>
+          <w:bCs w:val="0"/>
+          <w:color w:val="242021"/>
+          <w:sz w:val="26"/>
+          <w:szCs w:val="26"/>
+        </w:rPr>
+      </w:pPr>
+    </w:p>
+    <w:p>
+      <w:pPr>
+        <w:pStyle w:val="SmallTitel"/>
+        <w:rPr>
+          <w:szCs w:val="24"/>
+        </w:rPr>
+      </w:pPr>
+      <w:r>
+        <w:rPr>
+          <w:szCs w:val="24"/>
+        </w:rPr>
+        <w:t xml:space="preserve">Step </w:t>
+      </w:r>
+      <w:r>
+        <w:rPr>
+          <w:szCs w:val="24"/>
+        </w:rPr>
+        <w:t>6</w:t>
+      </w:r>
+      <w:r>
+        <w:rPr>
+          <w:szCs w:val="24"/>
+        </w:rPr>
+        <w:t>: Types</w:t>
+      </w:r>
+    </w:p>
+    <w:p>
+      <w:pPr>
+        <w:pStyle w:val="SmallTitel"/>
+        <w:ind w:left="720"/>
+        <w:rPr>
+          <w:b w:val="0"/>
+          <w:bCs w:val="0"/>
+          <w:color w:val="242021"/>
+          <w:sz w:val="26"/>
+          <w:szCs w:val="26"/>
+        </w:rPr>
+      </w:pPr>
+      <w:r>
+        <w:rPr>
+          <w:b w:val="0"/>
+          <w:bCs w:val="0"/>
+          <w:color w:val="242021"/>
+          <w:sz w:val="26"/>
+          <w:szCs w:val="26"/>
+        </w:rPr>
+        <w:t>Now, I created a sheet named type and import the types from the validation sheet, and that coming after importing them from the work space with the unique function after filtering them into the main four types.</w:t>
+      </w:r>
+    </w:p>
+    <w:p>
+      <w:pPr>
+        <w:pStyle w:val="SmallTitel"/>
+        <w:ind w:left="720"/>
+        <w:rPr>
+          <w:b w:val="0"/>
+          <w:bCs w:val="0"/>
+          <w:color w:val="242021"/>
+          <w:sz w:val="26"/>
+          <w:szCs w:val="26"/>
+        </w:rPr>
+      </w:pPr>
+      <w:r>
+        <w:rPr>
+          <w:b w:val="0"/>
+          <w:bCs w:val="0"/>
+          <w:color w:val="242021"/>
+          <w:sz w:val="26"/>
+          <w:szCs w:val="26"/>
+        </w:rPr>
+        <w:t xml:space="preserve">I created a dropdown menu in the calculator sheet that makes available to select a single country and </w:t>
+      </w:r>
+      <w:r>
+        <w:rPr>
+          <w:b w:val="0"/>
+          <w:bCs w:val="0"/>
+          <w:color w:val="242021"/>
+          <w:sz w:val="26"/>
+          <w:szCs w:val="26"/>
+        </w:rPr>
+        <w:t>update</w:t>
+      </w:r>
+      <w:r>
+        <w:rPr>
+          <w:b w:val="0"/>
+          <w:bCs w:val="0"/>
+          <w:color w:val="242021"/>
+          <w:sz w:val="26"/>
+          <w:szCs w:val="26"/>
+        </w:rPr>
+        <w:t xml:space="preserve"> the calculation of the count of jobs and the median salary </w:t>
+      </w:r>
+      <w:r>
+        <w:rPr>
+          <w:b w:val="0"/>
+          <w:bCs w:val="0"/>
+          <w:color w:val="242021"/>
+          <w:sz w:val="26"/>
+          <w:szCs w:val="26"/>
+        </w:rPr>
+        <w:t xml:space="preserve">to be </w:t>
+      </w:r>
+      <w:r>
+        <w:rPr>
+          <w:b w:val="0"/>
+          <w:bCs w:val="0"/>
+          <w:color w:val="242021"/>
+          <w:sz w:val="26"/>
+          <w:szCs w:val="26"/>
+        </w:rPr>
+        <w:t>depended on the job title, the country, and the job type.</w:t>
+      </w:r>
+    </w:p>
+    <w:p>
+      <w:pPr>
+        <w:pStyle w:val="SmallTitel"/>
+        <w:ind w:left="720"/>
+        <w:rPr>
+          <w:b w:val="0"/>
+          <w:bCs w:val="0"/>
+          <w:color w:val="242021"/>
+          <w:sz w:val="26"/>
+          <w:szCs w:val="26"/>
+        </w:rPr>
+      </w:pPr>
+    </w:p>
+    <w:p>
+      <w:pPr>
+        <w:pStyle w:val="SmallTitel"/>
+        <w:ind w:left="720"/>
+        <w:rPr>
+          <w:b w:val="0"/>
+          <w:bCs w:val="0"/>
+          <w:color w:val="242021"/>
+          <w:sz w:val="26"/>
+          <w:szCs w:val="26"/>
+        </w:rPr>
+      </w:pPr>
+    </w:p>
+    <w:p>
+      <w:pPr>
+        <w:pStyle w:val="SmallTitel"/>
+        <w:ind w:left="720"/>
+        <w:rPr>
+          <w:b w:val="0"/>
+          <w:bCs w:val="0"/>
+          <w:color w:val="242021"/>
+          <w:sz w:val="26"/>
+          <w:szCs w:val="26"/>
+        </w:rPr>
+      </w:pPr>
+    </w:p>
+    <w:p>
+      <w:pPr>
+        <w:pStyle w:val="SmallTitel"/>
+        <w:rPr>
+          <w:b w:val="0"/>
+          <w:bCs w:val="0"/>
+          <w:color w:val="242021"/>
+          <w:sz w:val="26"/>
+          <w:szCs w:val="26"/>
+        </w:rPr>
+      </w:pPr>
+    </w:p>
+    <w:p>
+      <w:pPr>
+        <w:pStyle w:val="SmallTitel"/>
+        <w:rPr>
+          <w:szCs w:val="24"/>
+        </w:rPr>
+      </w:pPr>
+      <w:r>
+        <w:rPr>
+          <w:szCs w:val="24"/>
+        </w:rPr>
+        <w:lastRenderedPageBreak/>
+        <w:t xml:space="preserve">Step </w:t>
+      </w:r>
+      <w:r>
+        <w:rPr>
+          <w:szCs w:val="24"/>
+        </w:rPr>
+        <w:t>7</w:t>
+      </w:r>
+      <w:r>
+        <w:rPr>
+          <w:szCs w:val="24"/>
+        </w:rPr>
+        <w:t xml:space="preserve">: </w:t>
+      </w:r>
+      <w:r>
+        <w:rPr>
+          <w:szCs w:val="24"/>
+        </w:rPr>
+        <w:t>Top Platforms</w:t>
+      </w:r>
+    </w:p>
+    <w:p>
+      <w:pPr>
+        <w:pStyle w:val="SmallTitel"/>
+        <w:ind w:left="720"/>
+        <w:rPr>
+          <w:b w:val="0"/>
+          <w:bCs w:val="0"/>
+          <w:color w:val="242021"/>
+          <w:sz w:val="26"/>
+          <w:szCs w:val="26"/>
+        </w:rPr>
+      </w:pPr>
+      <w:r>
+        <w:rPr>
+          <w:b w:val="0"/>
+          <w:bCs w:val="0"/>
+          <w:color w:val="242021"/>
+          <w:sz w:val="26"/>
+          <w:szCs w:val="26"/>
+        </w:rPr>
+        <w:t>After finishing all of these calculations, I created a new sheet named platform where I will find the top platform has posts about the selected job title, country, and job type.</w:t>
+      </w:r>
+    </w:p>
+    <w:p>
+      <w:pPr>
+        <w:pStyle w:val="SmallTitel"/>
+        <w:ind w:left="720"/>
+        <w:rPr>
+          <w:b w:val="0"/>
+          <w:bCs w:val="0"/>
+          <w:color w:val="242021"/>
+          <w:sz w:val="26"/>
+          <w:szCs w:val="26"/>
+        </w:rPr>
+      </w:pPr>
+      <w:r>
+        <w:rPr>
+          <w:b w:val="0"/>
+          <w:bCs w:val="0"/>
+          <w:color w:val="242021"/>
+          <w:sz w:val="26"/>
+          <w:szCs w:val="26"/>
+        </w:rPr>
+        <w:t>I imported the unique platforms names in the validation</w:t>
+      </w:r>
+      <w:r>
+        <w:rPr>
+          <w:b w:val="0"/>
+          <w:bCs w:val="0"/>
+          <w:color w:val="242021"/>
+          <w:sz w:val="26"/>
+          <w:szCs w:val="26"/>
+        </w:rPr>
+        <w:t>, then</w:t>
+      </w:r>
+      <w:r>
+        <w:rPr>
+          <w:b w:val="0"/>
+          <w:bCs w:val="0"/>
+          <w:color w:val="242021"/>
+          <w:sz w:val="26"/>
+          <w:szCs w:val="26"/>
+        </w:rPr>
+        <w:t xml:space="preserve"> I uploaded them in the platform sheet.</w:t>
+      </w:r>
+    </w:p>
+    <w:p>
+      <w:pPr>
+        <w:pStyle w:val="SmallTitel"/>
+        <w:ind w:left="720"/>
+        <w:rPr>
+          <w:b w:val="0"/>
+          <w:bCs w:val="0"/>
+          <w:color w:val="242021"/>
+          <w:sz w:val="26"/>
+          <w:szCs w:val="26"/>
+        </w:rPr>
+      </w:pPr>
+      <w:r>
+        <w:rPr>
+          <w:b w:val="0"/>
+          <w:bCs w:val="0"/>
+          <w:color w:val="242021"/>
+          <w:sz w:val="26"/>
+          <w:szCs w:val="26"/>
+        </w:rPr>
+        <w:t xml:space="preserve">I </w:t>
+      </w:r>
+      <w:r>
+        <w:rPr>
+          <w:b w:val="0"/>
+          <w:bCs w:val="0"/>
+          <w:color w:val="242021"/>
+          <w:sz w:val="26"/>
+          <w:szCs w:val="26"/>
+        </w:rPr>
+        <w:t>calculated the top one depending on the title, country, and type, then I displayed the top one in the calculator sheet.</w:t>
+      </w:r>
+    </w:p>
+    <w:p>
+      <w:pPr>
+        <w:pStyle w:val="SmallTitel"/>
+        <w:ind w:left="720"/>
+        <w:rPr>
+          <w:b w:val="0"/>
+          <w:bCs w:val="0"/>
+          <w:color w:val="242021"/>
+          <w:sz w:val="26"/>
+          <w:szCs w:val="26"/>
+        </w:rPr>
+      </w:pPr>
+    </w:p>
+    <w:p>
+      <w:pPr>
+        <w:pStyle w:val="SmallTitel"/>
+        <w:rPr>
+          <w:b w:val="0"/>
+          <w:bCs w:val="0"/>
+          <w:color w:val="242021"/>
+          <w:sz w:val="26"/>
+          <w:szCs w:val="26"/>
+        </w:rPr>
+      </w:pPr>
+    </w:p>
+    <w:p>
+      <w:pPr>
+        <w:pStyle w:val="SmallTitel"/>
+        <w:rPr>
+          <w:szCs w:val="24"/>
+        </w:rPr>
+      </w:pPr>
+      <w:r>
+        <w:rPr>
+          <w:szCs w:val="24"/>
+        </w:rPr>
+        <w:t xml:space="preserve">Step </w:t>
+      </w:r>
+      <w:r>
+        <w:rPr>
+          <w:szCs w:val="24"/>
+        </w:rPr>
+        <w:t>8:</w:t>
+      </w:r>
+      <w:r>
+        <w:rPr>
+          <w:szCs w:val="24"/>
+        </w:rPr>
+        <w:t xml:space="preserve"> </w:t>
+      </w:r>
+      <w:r>
+        <w:rPr>
+          <w:szCs w:val="24"/>
+        </w:rPr>
+        <w:t>Time</w:t>
+      </w:r>
+    </w:p>
+    <w:p>
+      <w:pPr>
+        <w:pStyle w:val="SmallTitel"/>
+        <w:ind w:left="720"/>
+        <w:rPr>
+          <w:b w:val="0"/>
+          <w:bCs w:val="0"/>
+          <w:color w:val="242021"/>
+          <w:sz w:val="26"/>
+          <w:szCs w:val="26"/>
+        </w:rPr>
+      </w:pPr>
+      <w:r>
+        <w:rPr>
+          <w:b w:val="0"/>
+          <w:bCs w:val="0"/>
+          <w:color w:val="242021"/>
+          <w:sz w:val="26"/>
+          <w:szCs w:val="26"/>
+        </w:rPr>
+        <w:t>To find a good job, you have to know when is the best time to search, and how to decided to agree a median offer or reject it to find another one.</w:t>
+      </w:r>
+    </w:p>
+    <w:p>
+      <w:pPr>
+        <w:pStyle w:val="SmallTitel"/>
+        <w:ind w:left="720"/>
+        <w:rPr>
+          <w:b w:val="0"/>
+          <w:bCs w:val="0"/>
+          <w:color w:val="242021"/>
+          <w:sz w:val="26"/>
+          <w:szCs w:val="26"/>
+        </w:rPr>
+      </w:pPr>
+      <w:r>
+        <w:rPr>
+          <w:b w:val="0"/>
+          <w:bCs w:val="0"/>
+          <w:color w:val="242021"/>
+          <w:sz w:val="26"/>
+          <w:szCs w:val="26"/>
+        </w:rPr>
+        <w:t>To do that I created a sheet named time, and putted the counts of jobs of each month depend on the previous factors.</w:t>
+      </w:r>
+    </w:p>
+    <w:p>
+      <w:pPr>
+        <w:pStyle w:val="SmallTitel"/>
+        <w:ind w:left="720"/>
+        <w:rPr>
+          <w:b w:val="0"/>
+          <w:bCs w:val="0"/>
+          <w:color w:val="242021"/>
+          <w:sz w:val="26"/>
+          <w:szCs w:val="26"/>
+        </w:rPr>
+      </w:pPr>
+      <w:r>
+        <w:rPr>
+          <w:b w:val="0"/>
+          <w:bCs w:val="0"/>
+          <w:color w:val="242021"/>
+          <w:sz w:val="26"/>
+          <w:szCs w:val="26"/>
+        </w:rPr>
+        <w:t>I also add the table shows the count of posts in the hours of a day to know what is the best time to stay online looking for a job.</w:t>
+      </w:r>
+    </w:p>
+    <w:p>
+      <w:pPr>
+        <w:pStyle w:val="SmallTitel"/>
+        <w:ind w:left="720"/>
+        <w:rPr>
+          <w:b w:val="0"/>
+          <w:bCs w:val="0"/>
+          <w:color w:val="242021"/>
+          <w:sz w:val="26"/>
+          <w:szCs w:val="26"/>
+        </w:rPr>
+      </w:pPr>
+    </w:p>
+    <w:p>
+      <w:pPr>
+        <w:pStyle w:val="SmallTitel"/>
+        <w:ind w:left="720"/>
+        <w:rPr>
+          <w:b w:val="0"/>
+          <w:bCs w:val="0"/>
+          <w:color w:val="242021"/>
+          <w:sz w:val="26"/>
+          <w:szCs w:val="26"/>
+        </w:rPr>
+      </w:pPr>
+    </w:p>
+    <w:p>
+      <w:pPr>
+        <w:pStyle w:val="SmallTitel"/>
+        <w:rPr>
+          <w:b w:val="0"/>
+          <w:bCs w:val="0"/>
+          <w:color w:val="242021"/>
+          <w:sz w:val="26"/>
+          <w:szCs w:val="26"/>
+        </w:rPr>
+      </w:pPr>
+    </w:p>
+    <w:p>
+      <w:pPr>
+        <w:pStyle w:val="SmallTitel"/>
+        <w:rPr>
+          <w:b w:val="0"/>
+          <w:bCs w:val="0"/>
+          <w:color w:val="242021"/>
+          <w:sz w:val="26"/>
+          <w:szCs w:val="26"/>
+        </w:rPr>
+      </w:pPr>
+    </w:p>
+    <w:p>
+      <w:pPr>
+        <w:pStyle w:val="SmallTitel"/>
+        <w:rPr>
+          <w:b w:val="0"/>
+          <w:bCs w:val="0"/>
+          <w:color w:val="242021"/>
+          <w:sz w:val="26"/>
+          <w:szCs w:val="26"/>
+        </w:rPr>
+      </w:pPr>
+    </w:p>
+    <w:p>
+      <w:pPr>
+        <w:pStyle w:val="SmallTitel"/>
+        <w:rPr>
+          <w:b w:val="0"/>
+          <w:bCs w:val="0"/>
+          <w:color w:val="242021"/>
+          <w:sz w:val="26"/>
+          <w:szCs w:val="26"/>
+        </w:rPr>
+      </w:pPr>
+    </w:p>
+    <w:p>
+      <w:pPr>
+        <w:pStyle w:val="SmallTitel"/>
+        <w:rPr>
+          <w:b w:val="0"/>
+          <w:bCs w:val="0"/>
+          <w:color w:val="242021"/>
+          <w:sz w:val="26"/>
+          <w:szCs w:val="26"/>
+        </w:rPr>
+      </w:pPr>
     </w:p>
     <w:sectPr>
       <w:footerReference w:type="default" r:id="rId8"/>

</xml_diff>

<commit_message>
Building the Final Dashboard
</commit_message>
<xml_diff>
--- a/Salaries_of_Data_Science_Jobs_P1/Documentation.docx
+++ b/Salaries_of_Data_Science_Jobs_P1/Documentation.docx
@@ -336,7 +336,29 @@
           <w:color w:val="auto"/>
           <w:sz w:val="28"/>
         </w:rPr>
-        <w:t>Abobaker Ahmed Khidir Hassan</w:t>
+        <w:t xml:space="preserve">Abobaker Ahmed </w:t>
+      </w:r>
+      <w:proofErr w:type="spellStart"/>
+      <w:r>
+        <w:rPr>
+          <w:rFonts w:ascii="TimesTen-Roman" w:hAnsi="TimesTen-Roman"/>
+          <w:b/>
+          <w:bCs/>
+          <w:color w:val="auto"/>
+          <w:sz w:val="28"/>
+        </w:rPr>
+        <w:t>Khidir</w:t>
+      </w:r>
+      <w:proofErr w:type="spellEnd"/>
+      <w:r>
+        <w:rPr>
+          <w:rFonts w:ascii="TimesTen-Roman" w:hAnsi="TimesTen-Roman"/>
+          <w:b/>
+          <w:bCs/>
+          <w:color w:val="auto"/>
+          <w:sz w:val="28"/>
+        </w:rPr>
+        <w:t xml:space="preserve"> Hassan</w:t>
       </w:r>
     </w:p>
     <w:p>
@@ -891,6 +913,7 @@
         </w:rPr>
         <w:t xml:space="preserve"> </w:t>
       </w:r>
+      <w:proofErr w:type="gramStart"/>
       <w:r>
         <w:rPr>
           <w:sz w:val="26"/>
@@ -898,6 +921,7 @@
         </w:rPr>
         <w:t>consists</w:t>
       </w:r>
+      <w:proofErr w:type="gramEnd"/>
       <w:r>
         <w:rPr>
           <w:sz w:val="26"/>
@@ -1073,6 +1097,7 @@
                 <w:szCs w:val="24"/>
               </w:rPr>
             </w:pPr>
+            <w:proofErr w:type="spellStart"/>
             <w:r>
               <w:rPr>
                 <w:rFonts w:ascii="Courier New" w:eastAsia="Times New Roman" w:hAnsi="Courier New" w:cs="Courier New"/>
@@ -1082,6 +1107,7 @@
               </w:rPr>
               <w:t>job_title_short</w:t>
             </w:r>
+            <w:proofErr w:type="spellEnd"/>
           </w:p>
         </w:tc>
         <w:tc>
@@ -1159,6 +1185,7 @@
                 <w:szCs w:val="24"/>
               </w:rPr>
             </w:pPr>
+            <w:proofErr w:type="spellStart"/>
             <w:r>
               <w:rPr>
                 <w:rFonts w:ascii="Courier New" w:eastAsia="Times New Roman" w:hAnsi="Courier New" w:cs="Courier New"/>
@@ -1168,6 +1195,7 @@
               </w:rPr>
               <w:t>job_title</w:t>
             </w:r>
+            <w:proofErr w:type="spellEnd"/>
           </w:p>
         </w:tc>
         <w:tc>
@@ -1245,6 +1273,7 @@
                 <w:szCs w:val="24"/>
               </w:rPr>
             </w:pPr>
+            <w:proofErr w:type="spellStart"/>
             <w:r>
               <w:rPr>
                 <w:rFonts w:ascii="Courier New" w:eastAsia="Times New Roman" w:hAnsi="Courier New" w:cs="Courier New"/>
@@ -1254,6 +1283,7 @@
               </w:rPr>
               <w:t>job_location</w:t>
             </w:r>
+            <w:proofErr w:type="spellEnd"/>
           </w:p>
         </w:tc>
         <w:tc>
@@ -1331,6 +1361,7 @@
                 <w:szCs w:val="24"/>
               </w:rPr>
             </w:pPr>
+            <w:proofErr w:type="spellStart"/>
             <w:r>
               <w:rPr>
                 <w:rFonts w:ascii="Courier New" w:eastAsia="Times New Roman" w:hAnsi="Courier New" w:cs="Courier New"/>
@@ -1340,6 +1371,7 @@
               </w:rPr>
               <w:t>job_via</w:t>
             </w:r>
+            <w:proofErr w:type="spellEnd"/>
           </w:p>
         </w:tc>
         <w:tc>
@@ -1417,6 +1449,7 @@
                 <w:szCs w:val="24"/>
               </w:rPr>
             </w:pPr>
+            <w:proofErr w:type="spellStart"/>
             <w:r>
               <w:rPr>
                 <w:rFonts w:ascii="Courier New" w:eastAsia="Times New Roman" w:hAnsi="Courier New" w:cs="Courier New"/>
@@ -1426,6 +1459,7 @@
               </w:rPr>
               <w:t>job_schedule_type</w:t>
             </w:r>
+            <w:proofErr w:type="spellEnd"/>
           </w:p>
         </w:tc>
         <w:tc>
@@ -1521,6 +1555,7 @@
                 <w:szCs w:val="24"/>
               </w:rPr>
             </w:pPr>
+            <w:proofErr w:type="spellStart"/>
             <w:r>
               <w:rPr>
                 <w:rFonts w:ascii="Courier New" w:eastAsia="Times New Roman" w:hAnsi="Courier New" w:cs="Courier New"/>
@@ -1530,6 +1565,7 @@
               </w:rPr>
               <w:t>job_work_from_home</w:t>
             </w:r>
+            <w:proofErr w:type="spellEnd"/>
           </w:p>
         </w:tc>
         <w:tc>
@@ -1575,6 +1611,7 @@
                 <w:szCs w:val="24"/>
               </w:rPr>
             </w:pPr>
+            <w:proofErr w:type="spellStart"/>
             <w:r>
               <w:rPr>
                 <w:rFonts w:ascii="Courier New" w:eastAsia="Times New Roman" w:hAnsi="Courier New" w:cs="Courier New"/>
@@ -1584,6 +1621,7 @@
               </w:rPr>
               <w:t>boolean</w:t>
             </w:r>
+            <w:proofErr w:type="spellEnd"/>
           </w:p>
         </w:tc>
       </w:tr>
@@ -1607,6 +1645,7 @@
                 <w:szCs w:val="24"/>
               </w:rPr>
             </w:pPr>
+            <w:proofErr w:type="spellStart"/>
             <w:r>
               <w:rPr>
                 <w:rFonts w:ascii="Courier New" w:eastAsia="Times New Roman" w:hAnsi="Courier New" w:cs="Courier New"/>
@@ -1616,6 +1655,7 @@
               </w:rPr>
               <w:t>search_location</w:t>
             </w:r>
+            <w:proofErr w:type="spellEnd"/>
           </w:p>
         </w:tc>
         <w:tc>
@@ -1693,6 +1733,7 @@
                 <w:szCs w:val="24"/>
               </w:rPr>
             </w:pPr>
+            <w:proofErr w:type="spellStart"/>
             <w:r>
               <w:rPr>
                 <w:rFonts w:ascii="Courier New" w:eastAsia="Times New Roman" w:hAnsi="Courier New" w:cs="Courier New"/>
@@ -1702,6 +1743,7 @@
               </w:rPr>
               <w:t>job_posted_date</w:t>
             </w:r>
+            <w:proofErr w:type="spellEnd"/>
           </w:p>
         </w:tc>
         <w:tc>
@@ -1797,6 +1839,7 @@
                 <w:szCs w:val="24"/>
               </w:rPr>
             </w:pPr>
+            <w:proofErr w:type="spellStart"/>
             <w:r>
               <w:rPr>
                 <w:rFonts w:ascii="Courier New" w:eastAsia="Times New Roman" w:hAnsi="Courier New" w:cs="Courier New"/>
@@ -1806,6 +1849,7 @@
               </w:rPr>
               <w:t>job_no_degree_mention</w:t>
             </w:r>
+            <w:proofErr w:type="spellEnd"/>
           </w:p>
         </w:tc>
         <w:tc>
@@ -1871,6 +1915,7 @@
                 <w:szCs w:val="24"/>
               </w:rPr>
             </w:pPr>
+            <w:proofErr w:type="spellStart"/>
             <w:r>
               <w:rPr>
                 <w:rFonts w:ascii="Courier New" w:eastAsia="Times New Roman" w:hAnsi="Courier New" w:cs="Courier New"/>
@@ -1880,6 +1925,7 @@
               </w:rPr>
               <w:t>boolean</w:t>
             </w:r>
+            <w:proofErr w:type="spellEnd"/>
           </w:p>
         </w:tc>
       </w:tr>
@@ -1903,6 +1949,7 @@
                 <w:szCs w:val="24"/>
               </w:rPr>
             </w:pPr>
+            <w:proofErr w:type="spellStart"/>
             <w:r>
               <w:rPr>
                 <w:rFonts w:ascii="Courier New" w:eastAsia="Times New Roman" w:hAnsi="Courier New" w:cs="Courier New"/>
@@ -1912,6 +1959,7 @@
               </w:rPr>
               <w:t>job_health_insurance</w:t>
             </w:r>
+            <w:proofErr w:type="spellEnd"/>
           </w:p>
         </w:tc>
         <w:tc>
@@ -1957,6 +2005,7 @@
                 <w:szCs w:val="24"/>
               </w:rPr>
             </w:pPr>
+            <w:proofErr w:type="spellStart"/>
             <w:r>
               <w:rPr>
                 <w:rFonts w:ascii="Courier New" w:eastAsia="Times New Roman" w:hAnsi="Courier New" w:cs="Courier New"/>
@@ -1966,6 +2015,7 @@
               </w:rPr>
               <w:t>boolean</w:t>
             </w:r>
+            <w:proofErr w:type="spellEnd"/>
           </w:p>
         </w:tc>
       </w:tr>
@@ -1989,6 +2039,7 @@
                 <w:szCs w:val="24"/>
               </w:rPr>
             </w:pPr>
+            <w:proofErr w:type="spellStart"/>
             <w:r>
               <w:rPr>
                 <w:rFonts w:ascii="Courier New" w:eastAsia="Times New Roman" w:hAnsi="Courier New" w:cs="Courier New"/>
@@ -1998,6 +2049,7 @@
               </w:rPr>
               <w:t>job_country</w:t>
             </w:r>
+            <w:proofErr w:type="spellEnd"/>
           </w:p>
         </w:tc>
         <w:tc>
@@ -2075,6 +2127,7 @@
                 <w:szCs w:val="24"/>
               </w:rPr>
             </w:pPr>
+            <w:proofErr w:type="spellStart"/>
             <w:r>
               <w:rPr>
                 <w:rFonts w:ascii="Courier New" w:eastAsia="Times New Roman" w:hAnsi="Courier New" w:cs="Courier New"/>
@@ -2084,6 +2137,7 @@
               </w:rPr>
               <w:t>salary_rate</w:t>
             </w:r>
+            <w:proofErr w:type="spellEnd"/>
           </w:p>
         </w:tc>
         <w:tc>
@@ -2170,6 +2224,7 @@
                 <w:szCs w:val="24"/>
               </w:rPr>
             </w:pPr>
+            <w:proofErr w:type="spellStart"/>
             <w:r>
               <w:rPr>
                 <w:rFonts w:ascii="Courier New" w:eastAsia="Times New Roman" w:hAnsi="Courier New" w:cs="Courier New"/>
@@ -2179,6 +2234,7 @@
               </w:rPr>
               <w:t>salary_year_avg</w:t>
             </w:r>
+            <w:proofErr w:type="spellEnd"/>
           </w:p>
         </w:tc>
         <w:tc>
@@ -2256,6 +2312,7 @@
                 <w:szCs w:val="24"/>
               </w:rPr>
             </w:pPr>
+            <w:proofErr w:type="spellStart"/>
             <w:r>
               <w:rPr>
                 <w:rFonts w:ascii="Courier New" w:eastAsia="Times New Roman" w:hAnsi="Courier New" w:cs="Courier New"/>
@@ -2265,6 +2322,7 @@
               </w:rPr>
               <w:t>salary_hour_avg</w:t>
             </w:r>
+            <w:proofErr w:type="spellEnd"/>
           </w:p>
         </w:tc>
         <w:tc>
@@ -2360,6 +2418,7 @@
                 <w:szCs w:val="24"/>
               </w:rPr>
             </w:pPr>
+            <w:proofErr w:type="spellStart"/>
             <w:r>
               <w:rPr>
                 <w:rFonts w:ascii="Courier New" w:eastAsia="Times New Roman" w:hAnsi="Courier New" w:cs="Courier New"/>
@@ -2369,6 +2428,7 @@
               </w:rPr>
               <w:t>company_name</w:t>
             </w:r>
+            <w:proofErr w:type="spellEnd"/>
           </w:p>
         </w:tc>
         <w:tc>
@@ -2446,6 +2506,7 @@
                 <w:szCs w:val="24"/>
               </w:rPr>
             </w:pPr>
+            <w:proofErr w:type="spellStart"/>
             <w:r>
               <w:rPr>
                 <w:rFonts w:ascii="Courier New" w:eastAsia="Times New Roman" w:hAnsi="Courier New" w:cs="Courier New"/>
@@ -2455,6 +2516,7 @@
               </w:rPr>
               <w:t>job_skills</w:t>
             </w:r>
+            <w:proofErr w:type="spellEnd"/>
           </w:p>
         </w:tc>
         <w:tc>
@@ -2684,7 +2746,29 @@
           <w:sz w:val="26"/>
           <w:szCs w:val="26"/>
         </w:rPr>
-        <w:t>I named the new worksheet WorkSpace.</w:t>
+        <w:t xml:space="preserve">I named the new worksheet </w:t>
+      </w:r>
+      <w:proofErr w:type="spellStart"/>
+      <w:r>
+        <w:rPr>
+          <w:b w:val="0"/>
+          <w:bCs w:val="0"/>
+          <w:color w:val="242021"/>
+          <w:sz w:val="26"/>
+          <w:szCs w:val="26"/>
+        </w:rPr>
+        <w:t>WorkSpace</w:t>
+      </w:r>
+      <w:proofErr w:type="spellEnd"/>
+      <w:r>
+        <w:rPr>
+          <w:b w:val="0"/>
+          <w:bCs w:val="0"/>
+          <w:color w:val="242021"/>
+          <w:sz w:val="26"/>
+          <w:szCs w:val="26"/>
+        </w:rPr>
+        <w:t>.</w:t>
       </w:r>
     </w:p>
     <w:p>
@@ -2915,16 +2999,29 @@
           <w:szCs w:val="26"/>
         </w:rPr>
       </w:pPr>
-      <w:r>
-        <w:rPr>
-          <w:b w:val="0"/>
-          <w:bCs w:val="0"/>
-          <w:color w:val="242021"/>
-          <w:sz w:val="26"/>
-          <w:szCs w:val="26"/>
-        </w:rPr>
-        <w:t xml:space="preserve">job_location, </w:t>
-      </w:r>
+      <w:proofErr w:type="spellStart"/>
+      <w:r>
+        <w:rPr>
+          <w:b w:val="0"/>
+          <w:bCs w:val="0"/>
+          <w:color w:val="242021"/>
+          <w:sz w:val="26"/>
+          <w:szCs w:val="26"/>
+        </w:rPr>
+        <w:t>job_location</w:t>
+      </w:r>
+      <w:proofErr w:type="spellEnd"/>
+      <w:r>
+        <w:rPr>
+          <w:b w:val="0"/>
+          <w:bCs w:val="0"/>
+          <w:color w:val="242021"/>
+          <w:sz w:val="26"/>
+          <w:szCs w:val="26"/>
+        </w:rPr>
+        <w:t xml:space="preserve">, </w:t>
+      </w:r>
+      <w:proofErr w:type="spellStart"/>
       <w:r>
         <w:rPr>
           <w:b w:val="0"/>
@@ -2935,6 +3032,7 @@
         </w:rPr>
         <w:t>job_via</w:t>
       </w:r>
+      <w:proofErr w:type="spellEnd"/>
       <w:r>
         <w:rPr>
           <w:b w:val="0"/>
@@ -2945,6 +3043,7 @@
         </w:rPr>
         <w:t xml:space="preserve">, </w:t>
       </w:r>
+      <w:proofErr w:type="spellStart"/>
       <w:r>
         <w:rPr>
           <w:b w:val="0"/>
@@ -2955,6 +3054,7 @@
         </w:rPr>
         <w:t>job_schedule_type</w:t>
       </w:r>
+      <w:proofErr w:type="spellEnd"/>
       <w:r>
         <w:rPr>
           <w:b w:val="0"/>
@@ -2965,6 +3065,7 @@
         </w:rPr>
         <w:t xml:space="preserve">, and </w:t>
       </w:r>
+      <w:proofErr w:type="spellStart"/>
       <w:r>
         <w:rPr>
           <w:b w:val="0"/>
@@ -2975,6 +3076,7 @@
         </w:rPr>
         <w:t>job_skills</w:t>
       </w:r>
+      <w:proofErr w:type="spellEnd"/>
       <w:r>
         <w:rPr>
           <w:b w:val="0"/>
@@ -3162,7 +3264,29 @@
           <w:sz w:val="26"/>
           <w:szCs w:val="26"/>
         </w:rPr>
-        <w:t xml:space="preserve">Let as thinking for a moment, if you want to chose a job title to focus on, what you will depend on in your chose? </w:t>
+        <w:t xml:space="preserve">Let as thinking for a moment, if you want to </w:t>
+      </w:r>
+      <w:proofErr w:type="spellStart"/>
+      <w:r>
+        <w:rPr>
+          <w:b w:val="0"/>
+          <w:bCs w:val="0"/>
+          <w:color w:val="242021"/>
+          <w:sz w:val="26"/>
+          <w:szCs w:val="26"/>
+        </w:rPr>
+        <w:t>chose</w:t>
+      </w:r>
+      <w:proofErr w:type="spellEnd"/>
+      <w:r>
+        <w:rPr>
+          <w:b w:val="0"/>
+          <w:bCs w:val="0"/>
+          <w:color w:val="242021"/>
+          <w:sz w:val="26"/>
+          <w:szCs w:val="26"/>
+        </w:rPr>
+        <w:t xml:space="preserve"> a job title to focus on, what you will depend on in your chose? </w:t>
       </w:r>
     </w:p>
     <w:p>
@@ -3208,7 +3332,29 @@
           <w:sz w:val="26"/>
           <w:szCs w:val="26"/>
         </w:rPr>
-        <w:t>Maybe the average salaries? Yes I think that is a good info.</w:t>
+        <w:t xml:space="preserve">Maybe the average salaries? </w:t>
+      </w:r>
+      <w:proofErr w:type="gramStart"/>
+      <w:r>
+        <w:rPr>
+          <w:b w:val="0"/>
+          <w:bCs w:val="0"/>
+          <w:color w:val="242021"/>
+          <w:sz w:val="26"/>
+          <w:szCs w:val="26"/>
+        </w:rPr>
+        <w:t>Yes</w:t>
+      </w:r>
+      <w:proofErr w:type="gramEnd"/>
+      <w:r>
+        <w:rPr>
+          <w:b w:val="0"/>
+          <w:bCs w:val="0"/>
+          <w:color w:val="242021"/>
+          <w:sz w:val="26"/>
+          <w:szCs w:val="26"/>
+        </w:rPr>
+        <w:t xml:space="preserve"> I think that is a good info.</w:t>
       </w:r>
     </w:p>
     <w:p>
@@ -3274,7 +3420,29 @@
           <w:sz w:val="26"/>
           <w:szCs w:val="26"/>
         </w:rPr>
-        <w:t xml:space="preserve">Are you busy? If yes, I think you need a part-time job, is it? So I will add the </w:t>
+        <w:t xml:space="preserve">Are you busy? If yes, I think you need a part-time job, is it? </w:t>
+      </w:r>
+      <w:proofErr w:type="gramStart"/>
+      <w:r>
+        <w:rPr>
+          <w:b w:val="0"/>
+          <w:bCs w:val="0"/>
+          <w:color w:val="242021"/>
+          <w:sz w:val="26"/>
+          <w:szCs w:val="26"/>
+        </w:rPr>
+        <w:t>So</w:t>
+      </w:r>
+      <w:proofErr w:type="gramEnd"/>
+      <w:r>
+        <w:rPr>
+          <w:b w:val="0"/>
+          <w:bCs w:val="0"/>
+          <w:color w:val="242021"/>
+          <w:sz w:val="26"/>
+          <w:szCs w:val="26"/>
+        </w:rPr>
+        <w:t xml:space="preserve"> I will add the </w:t>
       </w:r>
       <w:r>
         <w:rPr>
@@ -3330,7 +3498,29 @@
           <w:sz w:val="26"/>
           <w:szCs w:val="26"/>
         </w:rPr>
-        <w:t>What about the skills? Yes it is a good info you need to know.</w:t>
+        <w:t xml:space="preserve">What about the skills? </w:t>
+      </w:r>
+      <w:proofErr w:type="gramStart"/>
+      <w:r>
+        <w:rPr>
+          <w:b w:val="0"/>
+          <w:bCs w:val="0"/>
+          <w:color w:val="242021"/>
+          <w:sz w:val="26"/>
+          <w:szCs w:val="26"/>
+        </w:rPr>
+        <w:t>Yes it is</w:t>
+      </w:r>
+      <w:proofErr w:type="gramEnd"/>
+      <w:r>
+        <w:rPr>
+          <w:b w:val="0"/>
+          <w:bCs w:val="0"/>
+          <w:color w:val="242021"/>
+          <w:sz w:val="26"/>
+          <w:szCs w:val="26"/>
+        </w:rPr>
+        <w:t xml:space="preserve"> a good info you need to know.</w:t>
       </w:r>
     </w:p>
     <w:p>
@@ -3348,15 +3538,49 @@
           <w:szCs w:val="26"/>
         </w:rPr>
       </w:pPr>
-      <w:r>
-        <w:rPr>
-          <w:b w:val="0"/>
-          <w:bCs w:val="0"/>
-          <w:color w:val="242021"/>
-          <w:sz w:val="26"/>
-          <w:szCs w:val="26"/>
-        </w:rPr>
-        <w:t>So.. If you choose and ready, and you need to find a job, so I will let the top platform and the best time for searching on the jobs posts about your dream job.</w:t>
+      <w:proofErr w:type="gramStart"/>
+      <w:r>
+        <w:rPr>
+          <w:b w:val="0"/>
+          <w:bCs w:val="0"/>
+          <w:color w:val="242021"/>
+          <w:sz w:val="26"/>
+          <w:szCs w:val="26"/>
+        </w:rPr>
+        <w:t>So..</w:t>
+      </w:r>
+      <w:proofErr w:type="gramEnd"/>
+      <w:r>
+        <w:rPr>
+          <w:b w:val="0"/>
+          <w:bCs w:val="0"/>
+          <w:color w:val="242021"/>
+          <w:sz w:val="26"/>
+          <w:szCs w:val="26"/>
+        </w:rPr>
+        <w:t xml:space="preserve"> If you choose and ready, and you need to find a job, so I will let the top platform and the best time for searching on the </w:t>
+      </w:r>
+      <w:proofErr w:type="gramStart"/>
+      <w:r>
+        <w:rPr>
+          <w:b w:val="0"/>
+          <w:bCs w:val="0"/>
+          <w:color w:val="242021"/>
+          <w:sz w:val="26"/>
+          <w:szCs w:val="26"/>
+        </w:rPr>
+        <w:t>jobs</w:t>
+      </w:r>
+      <w:proofErr w:type="gramEnd"/>
+      <w:r>
+        <w:rPr>
+          <w:b w:val="0"/>
+          <w:bCs w:val="0"/>
+          <w:color w:val="242021"/>
+          <w:sz w:val="26"/>
+          <w:szCs w:val="26"/>
+        </w:rPr>
+        <w:t xml:space="preserve"> posts about your dream job.</w:t>
       </w:r>
     </w:p>
     <w:p>
@@ -3422,8 +3646,20 @@
           <w:sz w:val="26"/>
           <w:szCs w:val="26"/>
         </w:rPr>
-        <w:t>I named the new worksheet WorkSpace</w:t>
-      </w:r>
+        <w:t xml:space="preserve">I named the new worksheet </w:t>
+      </w:r>
+      <w:proofErr w:type="spellStart"/>
+      <w:r>
+        <w:rPr>
+          <w:b w:val="0"/>
+          <w:bCs w:val="0"/>
+          <w:color w:val="242021"/>
+          <w:sz w:val="26"/>
+          <w:szCs w:val="26"/>
+        </w:rPr>
+        <w:t>WorkSpace</w:t>
+      </w:r>
+      <w:proofErr w:type="spellEnd"/>
       <w:r>
         <w:rPr>
           <w:b w:val="0"/>
@@ -3571,25 +3807,7 @@
         <w:rPr>
           <w:szCs w:val="24"/>
         </w:rPr>
-        <w:t xml:space="preserve">Step </w:t>
-      </w:r>
-      <w:r>
-        <w:rPr>
-          <w:szCs w:val="24"/>
-        </w:rPr>
-        <w:t>3</w:t>
-      </w:r>
-      <w:r>
-        <w:rPr>
-          <w:szCs w:val="24"/>
-        </w:rPr>
-        <w:t xml:space="preserve">: </w:t>
-      </w:r>
-      <w:r>
-        <w:rPr>
-          <w:szCs w:val="24"/>
-        </w:rPr>
-        <w:t>Info Should Be Known</w:t>
+        <w:t>Step 3: Info Should Be Known</w:t>
       </w:r>
     </w:p>
     <w:p>
@@ -3622,17 +3840,7 @@
           <w:sz w:val="26"/>
           <w:szCs w:val="26"/>
         </w:rPr>
-        <w:t xml:space="preserve">, so I </w:t>
-      </w:r>
-      <w:r>
-        <w:rPr>
-          <w:b w:val="0"/>
-          <w:bCs w:val="0"/>
-          <w:color w:val="242021"/>
-          <w:sz w:val="26"/>
-          <w:szCs w:val="26"/>
-        </w:rPr>
-        <w:t>putted them in the calculation sheet as KPIs cards</w:t>
+        <w:t>, so I putted them in the calculation sheet as KPIs cards</w:t>
       </w:r>
       <w:r>
         <w:rPr>
@@ -4443,13 +4651,787 @@
         <w:rPr>
           <w:szCs w:val="24"/>
         </w:rPr>
+        <w:t>: Top Platforms</w:t>
+      </w:r>
+    </w:p>
+    <w:p>
+      <w:pPr>
+        <w:pStyle w:val="SmallTitel"/>
+        <w:ind w:left="720"/>
+        <w:rPr>
+          <w:b w:val="0"/>
+          <w:bCs w:val="0"/>
+          <w:color w:val="242021"/>
+          <w:sz w:val="26"/>
+          <w:szCs w:val="26"/>
+        </w:rPr>
+      </w:pPr>
+      <w:r>
+        <w:rPr>
+          <w:b w:val="0"/>
+          <w:bCs w:val="0"/>
+          <w:color w:val="242021"/>
+          <w:sz w:val="26"/>
+          <w:szCs w:val="26"/>
+        </w:rPr>
+        <w:t>After finishing all of these calculations, I created a new sheet named platform where I will find the top platform has posts about the selected job title, country, and job type.</w:t>
+      </w:r>
+    </w:p>
+    <w:p>
+      <w:pPr>
+        <w:pStyle w:val="SmallTitel"/>
+        <w:ind w:left="720"/>
+        <w:rPr>
+          <w:b w:val="0"/>
+          <w:bCs w:val="0"/>
+          <w:color w:val="242021"/>
+          <w:sz w:val="26"/>
+          <w:szCs w:val="26"/>
+        </w:rPr>
+      </w:pPr>
+      <w:r>
+        <w:rPr>
+          <w:b w:val="0"/>
+          <w:bCs w:val="0"/>
+          <w:color w:val="242021"/>
+          <w:sz w:val="26"/>
+          <w:szCs w:val="26"/>
+        </w:rPr>
+        <w:t>I imported the unique platforms names in the validation</w:t>
+      </w:r>
+      <w:r>
+        <w:rPr>
+          <w:b w:val="0"/>
+          <w:bCs w:val="0"/>
+          <w:color w:val="242021"/>
+          <w:sz w:val="26"/>
+          <w:szCs w:val="26"/>
+        </w:rPr>
+        <w:t>, then</w:t>
+      </w:r>
+      <w:r>
+        <w:rPr>
+          <w:b w:val="0"/>
+          <w:bCs w:val="0"/>
+          <w:color w:val="242021"/>
+          <w:sz w:val="26"/>
+          <w:szCs w:val="26"/>
+        </w:rPr>
+        <w:t xml:space="preserve"> I uploaded them in the platform sheet.</w:t>
+      </w:r>
+    </w:p>
+    <w:p>
+      <w:pPr>
+        <w:pStyle w:val="SmallTitel"/>
+        <w:ind w:left="720"/>
+        <w:rPr>
+          <w:b w:val="0"/>
+          <w:bCs w:val="0"/>
+          <w:color w:val="242021"/>
+          <w:sz w:val="26"/>
+          <w:szCs w:val="26"/>
+        </w:rPr>
+      </w:pPr>
+      <w:r>
+        <w:rPr>
+          <w:b w:val="0"/>
+          <w:bCs w:val="0"/>
+          <w:color w:val="242021"/>
+          <w:sz w:val="26"/>
+          <w:szCs w:val="26"/>
+        </w:rPr>
+        <w:t xml:space="preserve">I </w:t>
+      </w:r>
+      <w:r>
+        <w:rPr>
+          <w:b w:val="0"/>
+          <w:bCs w:val="0"/>
+          <w:color w:val="242021"/>
+          <w:sz w:val="26"/>
+          <w:szCs w:val="26"/>
+        </w:rPr>
+        <w:t>calculated the top one depending on the title, country, and type, then I displayed the top one in the calculator sheet.</w:t>
+      </w:r>
+    </w:p>
+    <w:p>
+      <w:pPr>
+        <w:pStyle w:val="SmallTitel"/>
+        <w:ind w:left="720"/>
+        <w:rPr>
+          <w:b w:val="0"/>
+          <w:bCs w:val="0"/>
+          <w:color w:val="242021"/>
+          <w:sz w:val="26"/>
+          <w:szCs w:val="26"/>
+        </w:rPr>
+      </w:pPr>
+    </w:p>
+    <w:p>
+      <w:pPr>
+        <w:pStyle w:val="SmallTitel"/>
+        <w:rPr>
+          <w:b w:val="0"/>
+          <w:bCs w:val="0"/>
+          <w:color w:val="242021"/>
+          <w:sz w:val="26"/>
+          <w:szCs w:val="26"/>
+        </w:rPr>
+      </w:pPr>
+    </w:p>
+    <w:p>
+      <w:pPr>
+        <w:pStyle w:val="SmallTitel"/>
+        <w:rPr>
+          <w:szCs w:val="24"/>
+        </w:rPr>
+      </w:pPr>
+      <w:r>
+        <w:rPr>
+          <w:szCs w:val="24"/>
+        </w:rPr>
+        <w:t xml:space="preserve">Step 8: </w:t>
+      </w:r>
+      <w:r>
+        <w:rPr>
+          <w:szCs w:val="24"/>
+        </w:rPr>
+        <w:t>Time</w:t>
+      </w:r>
+    </w:p>
+    <w:p>
+      <w:pPr>
+        <w:pStyle w:val="SmallTitel"/>
+        <w:ind w:left="720"/>
+        <w:rPr>
+          <w:b w:val="0"/>
+          <w:bCs w:val="0"/>
+          <w:color w:val="242021"/>
+          <w:sz w:val="26"/>
+          <w:szCs w:val="26"/>
+        </w:rPr>
+      </w:pPr>
+      <w:r>
+        <w:rPr>
+          <w:b w:val="0"/>
+          <w:bCs w:val="0"/>
+          <w:color w:val="242021"/>
+          <w:sz w:val="26"/>
+          <w:szCs w:val="26"/>
+        </w:rPr>
+        <w:t xml:space="preserve">To find a good job, you have to know when is the best time to search, and how to </w:t>
+      </w:r>
+      <w:proofErr w:type="spellStart"/>
+      <w:r>
+        <w:rPr>
+          <w:b w:val="0"/>
+          <w:bCs w:val="0"/>
+          <w:color w:val="242021"/>
+          <w:sz w:val="26"/>
+          <w:szCs w:val="26"/>
+        </w:rPr>
+        <w:t>decided</w:t>
+      </w:r>
+      <w:proofErr w:type="spellEnd"/>
+      <w:r>
+        <w:rPr>
+          <w:b w:val="0"/>
+          <w:bCs w:val="0"/>
+          <w:color w:val="242021"/>
+          <w:sz w:val="26"/>
+          <w:szCs w:val="26"/>
+        </w:rPr>
+        <w:t xml:space="preserve"> to agree a median offer or reject it to find another one.</w:t>
+      </w:r>
+    </w:p>
+    <w:p>
+      <w:pPr>
+        <w:pStyle w:val="SmallTitel"/>
+        <w:ind w:left="720"/>
+        <w:rPr>
+          <w:b w:val="0"/>
+          <w:bCs w:val="0"/>
+          <w:color w:val="242021"/>
+          <w:sz w:val="26"/>
+          <w:szCs w:val="26"/>
+        </w:rPr>
+      </w:pPr>
+      <w:r>
+        <w:rPr>
+          <w:b w:val="0"/>
+          <w:bCs w:val="0"/>
+          <w:color w:val="242021"/>
+          <w:sz w:val="26"/>
+          <w:szCs w:val="26"/>
+        </w:rPr>
+        <w:t>To do that I created a sheet named time, and putted the counts of jobs of each month depend on the previous factors.</w:t>
+      </w:r>
+    </w:p>
+    <w:p>
+      <w:pPr>
+        <w:pStyle w:val="SmallTitel"/>
+        <w:ind w:left="720"/>
+        <w:rPr>
+          <w:b w:val="0"/>
+          <w:bCs w:val="0"/>
+          <w:color w:val="242021"/>
+          <w:sz w:val="26"/>
+          <w:szCs w:val="26"/>
+        </w:rPr>
+      </w:pPr>
+      <w:r>
+        <w:rPr>
+          <w:b w:val="0"/>
+          <w:bCs w:val="0"/>
+          <w:color w:val="242021"/>
+          <w:sz w:val="26"/>
+          <w:szCs w:val="26"/>
+        </w:rPr>
+        <w:t>I also add the table shows the count of posts in the hours of a day to know what is the best time to stay online looking for a job.</w:t>
+      </w:r>
+    </w:p>
+    <w:p>
+      <w:pPr>
+        <w:pStyle w:val="SmallTitel"/>
+        <w:ind w:left="720"/>
+        <w:rPr>
+          <w:b w:val="0"/>
+          <w:bCs w:val="0"/>
+          <w:color w:val="242021"/>
+          <w:sz w:val="26"/>
+          <w:szCs w:val="26"/>
+        </w:rPr>
+      </w:pPr>
+    </w:p>
+    <w:p>
+      <w:pPr>
+        <w:pStyle w:val="SmallTitel"/>
+        <w:ind w:left="720"/>
+        <w:rPr>
+          <w:b w:val="0"/>
+          <w:bCs w:val="0"/>
+          <w:color w:val="242021"/>
+          <w:sz w:val="26"/>
+          <w:szCs w:val="26"/>
+        </w:rPr>
+      </w:pPr>
+    </w:p>
+    <w:p>
+      <w:pPr>
+        <w:pStyle w:val="SmallTitel"/>
+        <w:rPr>
+          <w:b w:val="0"/>
+          <w:bCs w:val="0"/>
+          <w:color w:val="242021"/>
+          <w:sz w:val="26"/>
+          <w:szCs w:val="26"/>
+        </w:rPr>
+      </w:pPr>
+    </w:p>
+    <w:p>
+      <w:pPr>
+        <w:pStyle w:val="SmallTitel"/>
+        <w:rPr>
+          <w:b w:val="0"/>
+          <w:bCs w:val="0"/>
+          <w:color w:val="242021"/>
+          <w:sz w:val="26"/>
+          <w:szCs w:val="26"/>
+        </w:rPr>
+      </w:pPr>
+    </w:p>
+    <w:p>
+      <w:pPr>
+        <w:pStyle w:val="SmallTitel"/>
+        <w:rPr>
+          <w:b w:val="0"/>
+          <w:bCs w:val="0"/>
+          <w:color w:val="242021"/>
+          <w:sz w:val="26"/>
+          <w:szCs w:val="26"/>
+        </w:rPr>
+      </w:pPr>
+    </w:p>
+    <w:p>
+      <w:pPr>
+        <w:pStyle w:val="SmallTitel"/>
+        <w:rPr>
+          <w:b w:val="0"/>
+          <w:bCs w:val="0"/>
+          <w:color w:val="242021"/>
+          <w:sz w:val="26"/>
+          <w:szCs w:val="26"/>
+        </w:rPr>
+      </w:pPr>
+    </w:p>
+    <w:p>
+      <w:pPr>
+        <w:pStyle w:val="SmallTitel"/>
+        <w:rPr>
+          <w:b w:val="0"/>
+          <w:bCs w:val="0"/>
+          <w:color w:val="242021"/>
+          <w:sz w:val="26"/>
+          <w:szCs w:val="26"/>
+        </w:rPr>
+      </w:pPr>
+    </w:p>
+    <w:p>
+      <w:pPr>
+        <w:pStyle w:val="SmallTitel"/>
+        <w:rPr>
+          <w:b w:val="0"/>
+          <w:bCs w:val="0"/>
+          <w:color w:val="242021"/>
+          <w:sz w:val="26"/>
+          <w:szCs w:val="26"/>
+        </w:rPr>
+      </w:pPr>
+    </w:p>
+    <w:p>
+      <w:pPr>
+        <w:pStyle w:val="SmallTitel"/>
+        <w:rPr>
+          <w:b w:val="0"/>
+          <w:bCs w:val="0"/>
+          <w:color w:val="242021"/>
+          <w:sz w:val="26"/>
+          <w:szCs w:val="26"/>
+        </w:rPr>
+      </w:pPr>
+    </w:p>
+    <w:p>
+      <w:pPr>
+        <w:pStyle w:val="SmallTitel"/>
+        <w:rPr>
+          <w:b w:val="0"/>
+          <w:bCs w:val="0"/>
+          <w:color w:val="242021"/>
+          <w:sz w:val="26"/>
+          <w:szCs w:val="26"/>
+        </w:rPr>
+      </w:pPr>
+    </w:p>
+    <w:p>
+      <w:pPr>
+        <w:pStyle w:val="SmallTitel"/>
+        <w:rPr>
+          <w:b w:val="0"/>
+          <w:bCs w:val="0"/>
+          <w:color w:val="242021"/>
+          <w:sz w:val="26"/>
+          <w:szCs w:val="26"/>
+        </w:rPr>
+      </w:pPr>
+    </w:p>
+    <w:p>
+      <w:pPr>
+        <w:pStyle w:val="SmallTitel"/>
+        <w:rPr>
+          <w:b w:val="0"/>
+          <w:bCs w:val="0"/>
+          <w:color w:val="242021"/>
+          <w:sz w:val="26"/>
+          <w:szCs w:val="26"/>
+        </w:rPr>
+      </w:pPr>
+    </w:p>
+    <w:p>
+      <w:pPr>
+        <w:pStyle w:val="SmallTitel"/>
+        <w:rPr>
+          <w:b w:val="0"/>
+          <w:bCs w:val="0"/>
+          <w:color w:val="242021"/>
+          <w:sz w:val="26"/>
+          <w:szCs w:val="26"/>
+        </w:rPr>
+      </w:pPr>
+    </w:p>
+    <w:p>
+      <w:pPr>
+        <w:pStyle w:val="SmallTitel"/>
+        <w:rPr>
+          <w:b w:val="0"/>
+          <w:bCs w:val="0"/>
+          <w:color w:val="242021"/>
+          <w:sz w:val="26"/>
+          <w:szCs w:val="26"/>
+        </w:rPr>
+      </w:pPr>
+    </w:p>
+    <w:p>
+      <w:pPr>
+        <w:pStyle w:val="SmallTitel"/>
+        <w:rPr>
+          <w:b w:val="0"/>
+          <w:bCs w:val="0"/>
+          <w:color w:val="242021"/>
+          <w:sz w:val="26"/>
+          <w:szCs w:val="26"/>
+        </w:rPr>
+      </w:pPr>
+    </w:p>
+    <w:p>
+      <w:pPr>
+        <w:pStyle w:val="BigTitel"/>
+      </w:pPr>
+      <w:r>
+        <w:lastRenderedPageBreak/>
+        <w:t>Building the Dashboard</w:t>
+      </w:r>
+    </w:p>
+    <w:p>
+      <w:pPr>
+        <w:pStyle w:val="a"/>
+        <w:rPr>
+          <w:sz w:val="26"/>
+          <w:szCs w:val="26"/>
+        </w:rPr>
+      </w:pPr>
+      <w:r>
+        <w:rPr>
+          <w:sz w:val="26"/>
+          <w:szCs w:val="26"/>
+        </w:rPr>
+        <w:t>After getting that info, I will start visualize that info to simplify understanding and represent them in the easiest way.</w:t>
+      </w:r>
+    </w:p>
+    <w:p>
+      <w:pPr>
+        <w:pStyle w:val="a"/>
+        <w:ind w:left="720"/>
+        <w:rPr>
+          <w:sz w:val="26"/>
+          <w:szCs w:val="26"/>
+        </w:rPr>
+      </w:pPr>
+    </w:p>
+    <w:p>
+      <w:pPr>
+        <w:pStyle w:val="SmallTitel"/>
+        <w:rPr>
+          <w:b w:val="0"/>
+          <w:bCs w:val="0"/>
+          <w:color w:val="242021"/>
+          <w:sz w:val="26"/>
+          <w:szCs w:val="26"/>
+        </w:rPr>
+      </w:pPr>
+      <w:r>
+        <w:rPr>
+          <w:szCs w:val="24"/>
+        </w:rPr>
+        <w:t xml:space="preserve">Step 1: </w:t>
+      </w:r>
+      <w:r>
+        <w:rPr>
+          <w:szCs w:val="24"/>
+        </w:rPr>
+        <w:t>Job Title</w:t>
+      </w:r>
+    </w:p>
+    <w:p>
+      <w:pPr>
+        <w:pStyle w:val="SmallTitel"/>
+        <w:ind w:left="720"/>
+        <w:rPr>
+          <w:b w:val="0"/>
+          <w:bCs w:val="0"/>
+          <w:color w:val="242021"/>
+          <w:sz w:val="26"/>
+          <w:szCs w:val="26"/>
+        </w:rPr>
+      </w:pPr>
+      <w:r>
+        <w:rPr>
+          <w:b w:val="0"/>
+          <w:bCs w:val="0"/>
+          <w:color w:val="242021"/>
+          <w:sz w:val="26"/>
+          <w:szCs w:val="26"/>
+        </w:rPr>
+        <w:t>Hence, we need to show the median salary of each one, the best way to show that is a Bar or Column chart, I choose the bar because we have many job titles.</w:t>
+      </w:r>
+    </w:p>
+    <w:p>
+      <w:pPr>
+        <w:pStyle w:val="SmallTitel"/>
+        <w:rPr>
+          <w:b w:val="0"/>
+          <w:bCs w:val="0"/>
+          <w:color w:val="242021"/>
+          <w:sz w:val="26"/>
+          <w:szCs w:val="26"/>
+        </w:rPr>
+      </w:pPr>
+    </w:p>
+    <w:p>
+      <w:pPr>
+        <w:pStyle w:val="SmallTitel"/>
+        <w:rPr>
+          <w:b w:val="0"/>
+          <w:bCs w:val="0"/>
+          <w:color w:val="242021"/>
+          <w:sz w:val="26"/>
+          <w:szCs w:val="26"/>
+        </w:rPr>
+      </w:pPr>
+    </w:p>
+    <w:p>
+      <w:pPr>
+        <w:pStyle w:val="SmallTitel"/>
+        <w:rPr>
+          <w:b w:val="0"/>
+          <w:bCs w:val="0"/>
+          <w:color w:val="242021"/>
+          <w:sz w:val="26"/>
+          <w:szCs w:val="26"/>
+        </w:rPr>
+      </w:pPr>
+      <w:r>
+        <w:rPr>
+          <w:szCs w:val="24"/>
+        </w:rPr>
+        <w:t xml:space="preserve">Step </w:t>
+      </w:r>
+      <w:r>
+        <w:rPr>
+          <w:szCs w:val="24"/>
+        </w:rPr>
+        <w:t>2</w:t>
+      </w:r>
+      <w:r>
+        <w:rPr>
+          <w:szCs w:val="24"/>
+        </w:rPr>
+        <w:t xml:space="preserve">: Job </w:t>
+      </w:r>
+      <w:r>
+        <w:rPr>
+          <w:szCs w:val="24"/>
+        </w:rPr>
+        <w:t>Country</w:t>
+      </w:r>
+    </w:p>
+    <w:p>
+      <w:pPr>
+        <w:pStyle w:val="SmallTitel"/>
+        <w:ind w:left="720"/>
+        <w:rPr>
+          <w:b w:val="0"/>
+          <w:bCs w:val="0"/>
+          <w:color w:val="242021"/>
+          <w:sz w:val="26"/>
+          <w:szCs w:val="26"/>
+        </w:rPr>
+      </w:pPr>
+      <w:r>
+        <w:rPr>
+          <w:b w:val="0"/>
+          <w:bCs w:val="0"/>
+          <w:color w:val="242021"/>
+          <w:sz w:val="26"/>
+          <w:szCs w:val="26"/>
+        </w:rPr>
+        <w:t>If you looking for a job, you should know how much salaries in other countries, so I choose the map to show that clearly in a quick look.</w:t>
+      </w:r>
+    </w:p>
+    <w:p>
+      <w:pPr>
+        <w:pStyle w:val="SmallTitel"/>
+        <w:rPr>
+          <w:b w:val="0"/>
+          <w:bCs w:val="0"/>
+          <w:color w:val="242021"/>
+          <w:sz w:val="26"/>
+          <w:szCs w:val="26"/>
+        </w:rPr>
+      </w:pPr>
+    </w:p>
+    <w:p>
+      <w:pPr>
+        <w:pStyle w:val="SmallTitel"/>
+        <w:rPr>
+          <w:b w:val="0"/>
+          <w:bCs w:val="0"/>
+          <w:color w:val="242021"/>
+          <w:sz w:val="26"/>
+          <w:szCs w:val="26"/>
+        </w:rPr>
+      </w:pPr>
+      <w:r>
+        <w:rPr>
+          <w:b w:val="0"/>
+          <w:bCs w:val="0"/>
+          <w:color w:val="242021"/>
+          <w:sz w:val="26"/>
+          <w:szCs w:val="26"/>
+        </w:rPr>
+        <w:t xml:space="preserve"> </w:t>
+      </w:r>
+    </w:p>
+    <w:p>
+      <w:pPr>
+        <w:pStyle w:val="SmallTitel"/>
+        <w:rPr>
+          <w:b w:val="0"/>
+          <w:bCs w:val="0"/>
+          <w:color w:val="242021"/>
+          <w:sz w:val="26"/>
+          <w:szCs w:val="26"/>
+        </w:rPr>
+      </w:pPr>
+      <w:r>
+        <w:rPr>
+          <w:szCs w:val="24"/>
+        </w:rPr>
+        <w:t xml:space="preserve">Step </w:t>
+      </w:r>
+      <w:r>
+        <w:rPr>
+          <w:szCs w:val="24"/>
+        </w:rPr>
+        <w:t>3</w:t>
+      </w:r>
+      <w:r>
+        <w:rPr>
+          <w:szCs w:val="24"/>
+        </w:rPr>
+        <w:t xml:space="preserve">: Job </w:t>
+      </w:r>
+      <w:r>
+        <w:rPr>
+          <w:szCs w:val="24"/>
+        </w:rPr>
+        <w:t>Type</w:t>
+      </w:r>
+    </w:p>
+    <w:p>
+      <w:pPr>
+        <w:pStyle w:val="SmallTitel"/>
+        <w:ind w:left="720"/>
+        <w:rPr>
+          <w:b w:val="0"/>
+          <w:bCs w:val="0"/>
+          <w:color w:val="242021"/>
+          <w:sz w:val="26"/>
+          <w:szCs w:val="26"/>
+        </w:rPr>
+      </w:pPr>
+      <w:r>
+        <w:rPr>
+          <w:b w:val="0"/>
+          <w:bCs w:val="0"/>
+          <w:color w:val="242021"/>
+          <w:sz w:val="26"/>
+          <w:szCs w:val="26"/>
+        </w:rPr>
+        <w:t xml:space="preserve">I created that char to give info about salaries </w:t>
+      </w:r>
+      <w:r>
+        <w:rPr>
+          <w:b w:val="0"/>
+          <w:bCs w:val="0"/>
+          <w:color w:val="242021"/>
+          <w:sz w:val="26"/>
+          <w:szCs w:val="26"/>
+        </w:rPr>
+        <w:t>in a specific job type</w:t>
+      </w:r>
+      <w:r>
+        <w:rPr>
+          <w:b w:val="0"/>
+          <w:bCs w:val="0"/>
+          <w:color w:val="242021"/>
+          <w:sz w:val="26"/>
+          <w:szCs w:val="26"/>
+        </w:rPr>
+        <w:t>.</w:t>
+      </w:r>
+    </w:p>
+    <w:p>
+      <w:pPr>
+        <w:pStyle w:val="SmallTitel"/>
+        <w:ind w:left="720"/>
+        <w:rPr>
+          <w:b w:val="0"/>
+          <w:bCs w:val="0"/>
+          <w:color w:val="242021"/>
+          <w:sz w:val="26"/>
+          <w:szCs w:val="26"/>
+        </w:rPr>
+      </w:pPr>
+      <w:r>
+        <w:rPr>
+          <w:b w:val="0"/>
+          <w:bCs w:val="0"/>
+          <w:color w:val="242021"/>
+          <w:sz w:val="26"/>
+          <w:szCs w:val="26"/>
+        </w:rPr>
+        <w:t xml:space="preserve">And hence </w:t>
+      </w:r>
+      <w:r>
+        <w:rPr>
+          <w:b w:val="0"/>
+          <w:bCs w:val="0"/>
+          <w:color w:val="242021"/>
+          <w:sz w:val="26"/>
+          <w:szCs w:val="26"/>
+        </w:rPr>
+        <w:t>we need to show these ranges, and we have putted the titles in a Bar chart, I putted them to in a Bar chart.</w:t>
+      </w:r>
+    </w:p>
+    <w:p>
+      <w:pPr>
+        <w:pStyle w:val="SmallTitel"/>
+        <w:rPr>
+          <w:szCs w:val="24"/>
+        </w:rPr>
+      </w:pPr>
+    </w:p>
+    <w:p>
+      <w:pPr>
+        <w:pStyle w:val="SmallTitel"/>
+        <w:rPr>
+          <w:szCs w:val="24"/>
+        </w:rPr>
+      </w:pPr>
+    </w:p>
+    <w:p>
+      <w:pPr>
+        <w:pStyle w:val="SmallTitel"/>
+        <w:rPr>
+          <w:b w:val="0"/>
+          <w:bCs w:val="0"/>
+          <w:color w:val="242021"/>
+          <w:sz w:val="26"/>
+          <w:szCs w:val="26"/>
+        </w:rPr>
+      </w:pPr>
+      <w:r>
+        <w:rPr>
+          <w:szCs w:val="24"/>
+        </w:rPr>
+        <w:t xml:space="preserve">Step </w:t>
+      </w:r>
+      <w:r>
+        <w:rPr>
+          <w:szCs w:val="24"/>
+        </w:rPr>
+        <w:t>4</w:t>
+      </w:r>
+      <w:r>
+        <w:rPr>
+          <w:szCs w:val="24"/>
+        </w:rPr>
         <w:t xml:space="preserve">: </w:t>
       </w:r>
       <w:r>
         <w:rPr>
           <w:szCs w:val="24"/>
         </w:rPr>
-        <w:t>Top Platforms</w:t>
+        <w:t>Posting Time</w:t>
       </w:r>
     </w:p>
     <w:p>
@@ -4472,7 +5454,7 @@
           <w:sz w:val="26"/>
           <w:szCs w:val="26"/>
         </w:rPr>
-        <w:t>After finishing all of these calculations, I created a new sheet named platform where I will find the top platform has posts about the selected job title, country, and job type.</w:t>
+        <w:t>After choosing your job, you should start looking for, so I let the best time in the day to stay online and the monthly posting counts to decide what offer you will agree and what you will not.</w:t>
       </w:r>
     </w:p>
     <w:p>
@@ -4495,27 +5477,67 @@
           <w:sz w:val="26"/>
           <w:szCs w:val="26"/>
         </w:rPr>
-        <w:t>I imported the unique platforms names in the validation</w:t>
-      </w:r>
-      <w:r>
-        <w:rPr>
-          <w:b w:val="0"/>
-          <w:bCs w:val="0"/>
-          <w:color w:val="242021"/>
-          <w:sz w:val="26"/>
-          <w:szCs w:val="26"/>
-        </w:rPr>
-        <w:t>, then</w:t>
-      </w:r>
-      <w:r>
-        <w:rPr>
-          <w:b w:val="0"/>
-          <w:bCs w:val="0"/>
-          <w:color w:val="242021"/>
-          <w:sz w:val="26"/>
-          <w:szCs w:val="26"/>
-        </w:rPr>
-        <w:t xml:space="preserve"> I uploaded them in the platform sheet.</w:t>
+        <w:t>I putted them in a line chart.</w:t>
+      </w:r>
+    </w:p>
+    <w:p>
+      <w:pPr>
+        <w:pStyle w:val="SmallTitel"/>
+        <w:rPr>
+          <w:b w:val="0"/>
+          <w:bCs w:val="0"/>
+          <w:color w:val="242021"/>
+          <w:sz w:val="26"/>
+          <w:szCs w:val="26"/>
+        </w:rPr>
+      </w:pPr>
+    </w:p>
+    <w:p>
+      <w:pPr>
+        <w:pStyle w:val="SmallTitel"/>
+        <w:rPr>
+          <w:b w:val="0"/>
+          <w:bCs w:val="0"/>
+          <w:color w:val="242021"/>
+          <w:sz w:val="26"/>
+          <w:szCs w:val="26"/>
+        </w:rPr>
+      </w:pPr>
+    </w:p>
+    <w:p>
+      <w:pPr>
+        <w:pStyle w:val="SmallTitel"/>
+        <w:rPr>
+          <w:b w:val="0"/>
+          <w:bCs w:val="0"/>
+          <w:color w:val="242021"/>
+          <w:sz w:val="26"/>
+          <w:szCs w:val="26"/>
+        </w:rPr>
+      </w:pPr>
+      <w:r>
+        <w:rPr>
+          <w:szCs w:val="24"/>
+        </w:rPr>
+        <w:t xml:space="preserve">Step </w:t>
+      </w:r>
+      <w:r>
+        <w:rPr>
+          <w:szCs w:val="24"/>
+        </w:rPr>
+        <w:t>5</w:t>
+      </w:r>
+      <w:r>
+        <w:rPr>
+          <w:szCs w:val="24"/>
+        </w:rPr>
+        <w:t xml:space="preserve">: </w:t>
+      </w:r>
+      <w:r>
+        <w:rPr>
+          <w:szCs w:val="24"/>
+        </w:rPr>
+        <w:t>KPIs Cards</w:t>
       </w:r>
     </w:p>
     <w:p>
@@ -4538,17 +5560,7 @@
           <w:sz w:val="26"/>
           <w:szCs w:val="26"/>
         </w:rPr>
-        <w:t xml:space="preserve">I </w:t>
-      </w:r>
-      <w:r>
-        <w:rPr>
-          <w:b w:val="0"/>
-          <w:bCs w:val="0"/>
-          <w:color w:val="242021"/>
-          <w:sz w:val="26"/>
-          <w:szCs w:val="26"/>
-        </w:rPr>
-        <w:t>calculated the top one depending on the title, country, and type, then I displayed the top one in the calculator sheet.</w:t>
+        <w:t>Finally, I build the KPIs Cards which contains the median salary, count, and the top platform for the selected job.</w:t>
       </w:r>
     </w:p>
     <w:p>
@@ -4566,202 +5578,493 @@
     </w:p>
     <w:p>
       <w:pPr>
-        <w:pStyle w:val="SmallTitel"/>
-        <w:rPr>
-          <w:b w:val="0"/>
-          <w:bCs w:val="0"/>
-          <w:color w:val="242021"/>
-          <w:sz w:val="26"/>
-          <w:szCs w:val="26"/>
-        </w:rPr>
-      </w:pPr>
-    </w:p>
-    <w:p>
-      <w:pPr>
-        <w:pStyle w:val="SmallTitel"/>
-        <w:rPr>
-          <w:szCs w:val="24"/>
-        </w:rPr>
-      </w:pPr>
-      <w:r>
-        <w:rPr>
-          <w:szCs w:val="24"/>
-        </w:rPr>
-        <w:t xml:space="preserve">Step </w:t>
-      </w:r>
-      <w:r>
-        <w:rPr>
-          <w:szCs w:val="24"/>
-        </w:rPr>
-        <w:t>8:</w:t>
-      </w:r>
-      <w:r>
-        <w:rPr>
-          <w:szCs w:val="24"/>
-        </w:rPr>
-        <w:t xml:space="preserve"> </w:t>
-      </w:r>
-      <w:r>
-        <w:rPr>
-          <w:szCs w:val="24"/>
-        </w:rPr>
-        <w:t>Time</w:t>
-      </w:r>
-    </w:p>
-    <w:p>
-      <w:pPr>
-        <w:pStyle w:val="SmallTitel"/>
-        <w:ind w:left="720"/>
-        <w:rPr>
-          <w:b w:val="0"/>
-          <w:bCs w:val="0"/>
-          <w:color w:val="242021"/>
-          <w:sz w:val="26"/>
-          <w:szCs w:val="26"/>
-        </w:rPr>
-      </w:pPr>
-      <w:r>
-        <w:rPr>
-          <w:b w:val="0"/>
-          <w:bCs w:val="0"/>
-          <w:color w:val="242021"/>
-          <w:sz w:val="26"/>
-          <w:szCs w:val="26"/>
-        </w:rPr>
-        <w:t>To find a good job, you have to know when is the best time to search, and how to decided to agree a median offer or reject it to find another one.</w:t>
-      </w:r>
-    </w:p>
-    <w:p>
-      <w:pPr>
-        <w:pStyle w:val="SmallTitel"/>
-        <w:ind w:left="720"/>
-        <w:rPr>
-          <w:b w:val="0"/>
-          <w:bCs w:val="0"/>
-          <w:color w:val="242021"/>
-          <w:sz w:val="26"/>
-          <w:szCs w:val="26"/>
-        </w:rPr>
-      </w:pPr>
-      <w:r>
-        <w:rPr>
-          <w:b w:val="0"/>
-          <w:bCs w:val="0"/>
-          <w:color w:val="242021"/>
-          <w:sz w:val="26"/>
-          <w:szCs w:val="26"/>
-        </w:rPr>
-        <w:t>To do that I created a sheet named time, and putted the counts of jobs of each month depend on the previous factors.</w:t>
-      </w:r>
-    </w:p>
-    <w:p>
-      <w:pPr>
-        <w:pStyle w:val="SmallTitel"/>
-        <w:ind w:left="720"/>
-        <w:rPr>
-          <w:b w:val="0"/>
-          <w:bCs w:val="0"/>
-          <w:color w:val="242021"/>
-          <w:sz w:val="26"/>
-          <w:szCs w:val="26"/>
-        </w:rPr>
-      </w:pPr>
-      <w:r>
-        <w:rPr>
-          <w:b w:val="0"/>
-          <w:bCs w:val="0"/>
-          <w:color w:val="242021"/>
-          <w:sz w:val="26"/>
-          <w:szCs w:val="26"/>
-        </w:rPr>
-        <w:t>I also add the table shows the count of posts in the hours of a day to know what is the best time to stay online looking for a job.</w:t>
-      </w:r>
-    </w:p>
-    <w:p>
-      <w:pPr>
-        <w:pStyle w:val="SmallTitel"/>
-        <w:ind w:left="720"/>
-        <w:rPr>
-          <w:b w:val="0"/>
-          <w:bCs w:val="0"/>
-          <w:color w:val="242021"/>
-          <w:sz w:val="26"/>
-          <w:szCs w:val="26"/>
-        </w:rPr>
-      </w:pPr>
-    </w:p>
-    <w:p>
-      <w:pPr>
-        <w:pStyle w:val="SmallTitel"/>
-        <w:ind w:left="720"/>
-        <w:rPr>
-          <w:b w:val="0"/>
-          <w:bCs w:val="0"/>
-          <w:color w:val="242021"/>
-          <w:sz w:val="26"/>
-          <w:szCs w:val="26"/>
-        </w:rPr>
-      </w:pPr>
-    </w:p>
-    <w:p>
-      <w:pPr>
-        <w:pStyle w:val="SmallTitel"/>
-        <w:rPr>
-          <w:b w:val="0"/>
-          <w:bCs w:val="0"/>
-          <w:color w:val="242021"/>
-          <w:sz w:val="26"/>
-          <w:szCs w:val="26"/>
-        </w:rPr>
-      </w:pPr>
-    </w:p>
-    <w:p>
-      <w:pPr>
-        <w:pStyle w:val="SmallTitel"/>
-        <w:rPr>
-          <w:b w:val="0"/>
-          <w:bCs w:val="0"/>
-          <w:color w:val="242021"/>
-          <w:sz w:val="26"/>
-          <w:szCs w:val="26"/>
-        </w:rPr>
-      </w:pPr>
-    </w:p>
-    <w:p>
-      <w:pPr>
-        <w:pStyle w:val="SmallTitel"/>
-        <w:rPr>
-          <w:b w:val="0"/>
-          <w:bCs w:val="0"/>
-          <w:color w:val="242021"/>
-          <w:sz w:val="26"/>
-          <w:szCs w:val="26"/>
-        </w:rPr>
-      </w:pPr>
-    </w:p>
-    <w:p>
-      <w:pPr>
-        <w:pStyle w:val="SmallTitel"/>
-        <w:rPr>
-          <w:b w:val="0"/>
-          <w:bCs w:val="0"/>
-          <w:color w:val="242021"/>
-          <w:sz w:val="26"/>
-          <w:szCs w:val="26"/>
-        </w:rPr>
-      </w:pPr>
-    </w:p>
-    <w:p>
-      <w:pPr>
-        <w:pStyle w:val="SmallTitel"/>
-        <w:rPr>
-          <w:b w:val="0"/>
-          <w:bCs w:val="0"/>
-          <w:color w:val="242021"/>
-          <w:sz w:val="26"/>
-          <w:szCs w:val="26"/>
-        </w:rPr>
-      </w:pPr>
+        <w:pStyle w:val="BigTitel"/>
+      </w:pPr>
+      <w:r>
+        <w:lastRenderedPageBreak/>
+        <w:t>Finally</w:t>
+      </w:r>
+    </w:p>
+    <w:p>
+      <w:pPr>
+        <w:pStyle w:val="SmallTitel"/>
+        <w:rPr>
+          <w:b w:val="0"/>
+          <w:bCs w:val="0"/>
+          <w:color w:val="242021"/>
+          <w:sz w:val="26"/>
+          <w:szCs w:val="26"/>
+        </w:rPr>
+      </w:pPr>
+      <w:r>
+        <w:rPr>
+          <w:b w:val="0"/>
+          <w:bCs w:val="0"/>
+          <w:color w:val="242021"/>
+          <w:sz w:val="26"/>
+          <w:szCs w:val="26"/>
+        </w:rPr>
+        <w:t xml:space="preserve">After building all of these charts, </w:t>
+      </w:r>
+      <w:r>
+        <w:rPr>
+          <w:b w:val="0"/>
+          <w:bCs w:val="0"/>
+          <w:color w:val="242021"/>
+          <w:sz w:val="26"/>
+          <w:szCs w:val="26"/>
+        </w:rPr>
+        <w:t xml:space="preserve">I resize </w:t>
+      </w:r>
+      <w:r>
+        <w:rPr>
+          <w:b w:val="0"/>
+          <w:bCs w:val="0"/>
+          <w:color w:val="242021"/>
+          <w:sz w:val="26"/>
+          <w:szCs w:val="26"/>
+        </w:rPr>
+        <w:t xml:space="preserve">and </w:t>
+      </w:r>
+      <w:r>
+        <w:rPr>
+          <w:b w:val="0"/>
+          <w:bCs w:val="0"/>
+          <w:color w:val="242021"/>
+          <w:sz w:val="26"/>
+          <w:szCs w:val="26"/>
+        </w:rPr>
+        <w:t xml:space="preserve">redesign </w:t>
+      </w:r>
+      <w:r>
+        <w:rPr>
+          <w:b w:val="0"/>
+          <w:bCs w:val="0"/>
+          <w:color w:val="242021"/>
+          <w:sz w:val="26"/>
+          <w:szCs w:val="26"/>
+        </w:rPr>
+        <w:t>them in a single beautiful</w:t>
+      </w:r>
+      <w:r>
+        <w:rPr>
+          <w:b w:val="0"/>
+          <w:bCs w:val="0"/>
+          <w:color w:val="242021"/>
+          <w:sz w:val="26"/>
+          <w:szCs w:val="26"/>
+        </w:rPr>
+        <w:t xml:space="preserve"> dashboard</w:t>
+      </w:r>
+      <w:r>
+        <w:rPr>
+          <w:b w:val="0"/>
+          <w:bCs w:val="0"/>
+          <w:color w:val="242021"/>
+          <w:sz w:val="26"/>
+          <w:szCs w:val="26"/>
+        </w:rPr>
+        <w:t>.</w:t>
+      </w:r>
+    </w:p>
+    <w:p>
+      <w:pPr>
+        <w:pStyle w:val="SmallTitel"/>
+        <w:rPr>
+          <w:b w:val="0"/>
+          <w:bCs w:val="0"/>
+          <w:color w:val="242021"/>
+          <w:sz w:val="26"/>
+          <w:szCs w:val="26"/>
+        </w:rPr>
+      </w:pPr>
+      <w:r>
+        <w:rPr>
+          <w:b w:val="0"/>
+          <w:bCs w:val="0"/>
+          <w:color w:val="242021"/>
+          <w:sz w:val="26"/>
+          <w:szCs w:val="26"/>
+        </w:rPr>
+        <w:t>I hided</w:t>
+      </w:r>
+      <w:r>
+        <w:rPr>
+          <w:b w:val="0"/>
+          <w:bCs w:val="0"/>
+          <w:color w:val="242021"/>
+          <w:sz w:val="26"/>
+          <w:szCs w:val="26"/>
+        </w:rPr>
+        <w:t xml:space="preserve"> all sheets except Calculator/Dashboard, and I hided </w:t>
+      </w:r>
+      <w:r>
+        <w:rPr>
+          <w:b w:val="0"/>
+          <w:bCs w:val="0"/>
+          <w:color w:val="242021"/>
+          <w:sz w:val="26"/>
+          <w:szCs w:val="26"/>
+        </w:rPr>
+        <w:t>the Formula Bar, the Headers, and Grade Lines</w:t>
+      </w:r>
+      <w:r>
+        <w:rPr>
+          <w:b w:val="0"/>
+          <w:bCs w:val="0"/>
+          <w:color w:val="242021"/>
+          <w:sz w:val="26"/>
+          <w:szCs w:val="26"/>
+        </w:rPr>
+        <w:t>.</w:t>
+      </w:r>
+    </w:p>
+    <w:p>
+      <w:pPr>
+        <w:pStyle w:val="SmallTitel"/>
+        <w:rPr>
+          <w:b w:val="0"/>
+          <w:bCs w:val="0"/>
+          <w:color w:val="242021"/>
+          <w:sz w:val="26"/>
+          <w:szCs w:val="26"/>
+        </w:rPr>
+      </w:pPr>
+      <w:r>
+        <w:rPr>
+          <w:b w:val="0"/>
+          <w:bCs w:val="0"/>
+          <w:color w:val="242021"/>
+          <w:sz w:val="26"/>
+          <w:szCs w:val="26"/>
+        </w:rPr>
+        <w:t>Finally, I protected the worksheet and the workbook to make sure it will not be broken by another one.</w:t>
+      </w:r>
+    </w:p>
+    <w:p>
+      <w:pPr>
+        <w:pStyle w:val="SmallTitel"/>
+        <w:rPr>
+          <w:b w:val="0"/>
+          <w:bCs w:val="0"/>
+          <w:color w:val="242021"/>
+          <w:sz w:val="26"/>
+          <w:szCs w:val="26"/>
+        </w:rPr>
+      </w:pPr>
+      <w:r>
+        <w:rPr>
+          <w:b w:val="0"/>
+          <w:bCs w:val="0"/>
+          <w:color w:val="242021"/>
+          <w:sz w:val="26"/>
+          <w:szCs w:val="26"/>
+        </w:rPr>
+        <w:t>Now you can try it and filter which job title you need, in which country, and which job type and get make an easy decision.</w:t>
+      </w:r>
+    </w:p>
+    <w:p>
+      <w:pPr>
+        <w:pStyle w:val="SmallTitel"/>
+        <w:rPr>
+          <w:b w:val="0"/>
+          <w:bCs w:val="0"/>
+          <w:color w:val="242021"/>
+          <w:sz w:val="26"/>
+          <w:szCs w:val="26"/>
+        </w:rPr>
+      </w:pPr>
+    </w:p>
+    <w:p>
+      <w:pPr>
+        <w:pStyle w:val="SmallTitel"/>
+        <w:rPr>
+          <w:b w:val="0"/>
+          <w:bCs w:val="0"/>
+          <w:color w:val="242021"/>
+          <w:sz w:val="26"/>
+          <w:szCs w:val="26"/>
+        </w:rPr>
+      </w:pPr>
+    </w:p>
+    <w:p>
+      <w:pPr>
+        <w:pStyle w:val="SmallTitel"/>
+        <w:rPr>
+          <w:b w:val="0"/>
+          <w:bCs w:val="0"/>
+          <w:color w:val="242021"/>
+          <w:sz w:val="26"/>
+          <w:szCs w:val="26"/>
+        </w:rPr>
+      </w:pPr>
+    </w:p>
+    <w:p>
+      <w:pPr>
+        <w:pStyle w:val="SmallTitel"/>
+        <w:rPr>
+          <w:b w:val="0"/>
+          <w:bCs w:val="0"/>
+          <w:color w:val="242021"/>
+          <w:sz w:val="26"/>
+          <w:szCs w:val="26"/>
+        </w:rPr>
+      </w:pPr>
+    </w:p>
+    <w:p>
+      <w:pPr>
+        <w:pStyle w:val="SmallTitel"/>
+        <w:rPr>
+          <w:b w:val="0"/>
+          <w:bCs w:val="0"/>
+          <w:color w:val="242021"/>
+          <w:sz w:val="26"/>
+          <w:szCs w:val="26"/>
+        </w:rPr>
+      </w:pPr>
+    </w:p>
+    <w:p>
+      <w:pPr>
+        <w:pStyle w:val="SmallTitel"/>
+        <w:rPr>
+          <w:b w:val="0"/>
+          <w:bCs w:val="0"/>
+          <w:color w:val="242021"/>
+          <w:sz w:val="26"/>
+          <w:szCs w:val="26"/>
+        </w:rPr>
+      </w:pPr>
+    </w:p>
+    <w:p>
+      <w:pPr>
+        <w:jc w:val="center"/>
+        <w:rPr>
+          <w:b/>
+          <w:bCs/>
+          <w:color w:val="FF0000"/>
+          <w:sz w:val="72"/>
+          <w:szCs w:val="72"/>
+        </w:rPr>
+      </w:pPr>
+      <w:r>
+        <w:rPr>
+          <w:b/>
+          <w:bCs/>
+          <w:color w:val="FF0000"/>
+          <w:sz w:val="72"/>
+          <w:szCs w:val="72"/>
+        </w:rPr>
+        <w:t>The End</w:t>
+      </w:r>
+    </w:p>
+    <w:p>
+      <w:pPr>
+        <w:pStyle w:val="SmallTitel"/>
+        <w:rPr>
+          <w:b w:val="0"/>
+          <w:bCs w:val="0"/>
+          <w:color w:val="242021"/>
+          <w:sz w:val="26"/>
+          <w:szCs w:val="26"/>
+        </w:rPr>
+      </w:pPr>
+    </w:p>
+    <w:p>
+      <w:pPr>
+        <w:pStyle w:val="SmallTitel"/>
+        <w:rPr>
+          <w:b w:val="0"/>
+          <w:bCs w:val="0"/>
+          <w:color w:val="242021"/>
+          <w:sz w:val="26"/>
+          <w:szCs w:val="26"/>
+        </w:rPr>
+      </w:pPr>
+    </w:p>
+    <w:p>
+      <w:pPr>
+        <w:pStyle w:val="SmallTitel"/>
+        <w:rPr>
+          <w:b w:val="0"/>
+          <w:bCs w:val="0"/>
+          <w:color w:val="242021"/>
+          <w:sz w:val="26"/>
+          <w:szCs w:val="26"/>
+        </w:rPr>
+      </w:pPr>
+    </w:p>
+    <w:p>
+      <w:pPr>
+        <w:pStyle w:val="SmallTitel"/>
+        <w:rPr>
+          <w:b w:val="0"/>
+          <w:bCs w:val="0"/>
+          <w:color w:val="242021"/>
+          <w:sz w:val="26"/>
+          <w:szCs w:val="26"/>
+        </w:rPr>
+      </w:pPr>
+    </w:p>
+    <w:p>
+      <w:pPr>
+        <w:pStyle w:val="SmallTitel"/>
+        <w:rPr>
+          <w:b w:val="0"/>
+          <w:bCs w:val="0"/>
+          <w:color w:val="242021"/>
+          <w:sz w:val="26"/>
+          <w:szCs w:val="26"/>
+        </w:rPr>
+      </w:pPr>
+    </w:p>
+    <w:p>
+      <w:pPr>
+        <w:pStyle w:val="SmallTitel"/>
+        <w:rPr>
+          <w:b w:val="0"/>
+          <w:bCs w:val="0"/>
+          <w:color w:val="242021"/>
+          <w:sz w:val="26"/>
+          <w:szCs w:val="26"/>
+        </w:rPr>
+      </w:pPr>
+    </w:p>
+    <w:p>
+      <w:pPr>
+        <w:pStyle w:val="SmallTitel"/>
+        <w:rPr>
+          <w:b w:val="0"/>
+          <w:bCs w:val="0"/>
+          <w:color w:val="242021"/>
+          <w:sz w:val="26"/>
+          <w:szCs w:val="26"/>
+        </w:rPr>
+      </w:pPr>
+    </w:p>
+    <w:p>
+      <w:pPr>
+        <w:pStyle w:val="SmallTitel"/>
+        <w:rPr>
+          <w:b w:val="0"/>
+          <w:bCs w:val="0"/>
+          <w:color w:val="242021"/>
+          <w:sz w:val="26"/>
+          <w:szCs w:val="26"/>
+        </w:rPr>
+      </w:pPr>
+    </w:p>
+    <w:p>
+      <w:pPr>
+        <w:pStyle w:val="SmallTitel"/>
+        <w:rPr>
+          <w:b w:val="0"/>
+          <w:bCs w:val="0"/>
+          <w:color w:val="242021"/>
+          <w:sz w:val="26"/>
+          <w:szCs w:val="26"/>
+        </w:rPr>
+      </w:pPr>
+    </w:p>
+    <w:p>
+      <w:pPr>
+        <w:pStyle w:val="SmallTitel"/>
+        <w:rPr>
+          <w:b w:val="0"/>
+          <w:bCs w:val="0"/>
+          <w:color w:val="242021"/>
+          <w:sz w:val="26"/>
+          <w:szCs w:val="26"/>
+        </w:rPr>
+      </w:pPr>
+    </w:p>
+    <w:p>
+      <w:pPr>
+        <w:pStyle w:val="SmallTitel"/>
+        <w:rPr>
+          <w:b w:val="0"/>
+          <w:bCs w:val="0"/>
+          <w:color w:val="242021"/>
+          <w:sz w:val="26"/>
+          <w:szCs w:val="26"/>
+        </w:rPr>
+      </w:pPr>
+    </w:p>
+    <w:p>
+      <w:pPr>
+        <w:pStyle w:val="SmallTitel"/>
+        <w:rPr>
+          <w:b w:val="0"/>
+          <w:bCs w:val="0"/>
+          <w:color w:val="242021"/>
+          <w:sz w:val="26"/>
+          <w:szCs w:val="26"/>
+        </w:rPr>
+      </w:pPr>
+    </w:p>
+    <w:p>
+      <w:pPr>
+        <w:pStyle w:val="SmallTitel"/>
+        <w:jc w:val="right"/>
+        <w:rPr>
+          <w:b w:val="0"/>
+          <w:bCs w:val="0"/>
+          <w:color w:val="242021"/>
+          <w:sz w:val="26"/>
+          <w:szCs w:val="26"/>
+        </w:rPr>
+      </w:pPr>
+    </w:p>
+    <w:p>
+      <w:pPr>
+        <w:pStyle w:val="SmallTitel"/>
+        <w:jc w:val="right"/>
+        <w:rPr>
+          <w:b w:val="0"/>
+          <w:bCs w:val="0"/>
+          <w:color w:val="242021"/>
+          <w:sz w:val="20"/>
+          <w:szCs w:val="20"/>
+        </w:rPr>
+      </w:pPr>
+      <w:r>
+        <w:rPr>
+          <w:color w:val="242021"/>
+          <w:sz w:val="20"/>
+          <w:szCs w:val="20"/>
+        </w:rPr>
+        <w:t>Written in:</w:t>
+      </w:r>
+      <w:r>
+        <w:rPr>
+          <w:b w:val="0"/>
+          <w:bCs w:val="0"/>
+          <w:color w:val="242021"/>
+          <w:sz w:val="20"/>
+          <w:szCs w:val="20"/>
+        </w:rPr>
+        <w:t xml:space="preserve"> 25</w:t>
+      </w:r>
+      <w:r>
+        <w:rPr>
+          <w:b w:val="0"/>
+          <w:bCs w:val="0"/>
+          <w:color w:val="242021"/>
+          <w:sz w:val="20"/>
+          <w:szCs w:val="20"/>
+          <w:vertAlign w:val="superscript"/>
+        </w:rPr>
+        <w:t>th</w:t>
+      </w:r>
+      <w:r>
+        <w:rPr>
+          <w:b w:val="0"/>
+          <w:bCs w:val="0"/>
+          <w:color w:val="242021"/>
+          <w:sz w:val="20"/>
+          <w:szCs w:val="20"/>
+        </w:rPr>
+        <w:t xml:space="preserve"> of May - 2025</w:t>
+      </w:r>
     </w:p>
     <w:sectPr>
       <w:footerReference w:type="default" r:id="rId8"/>

</xml_diff>